<commit_message>
Alg e Compl Eq Recorrência Erxercícios 09102025
</commit_message>
<xml_diff>
--- a/02 Exercises/aula 8 Equação Recorrência/TEOREMA MESTRE E EQUAÇÕES DE RECORRÊNCIA - Lista de Exercícios.docx
+++ b/02 Exercises/aula 8 Equação Recorrência/TEOREMA MESTRE E EQUAÇÕES DE RECORRÊNCIA - Lista de Exercícios.docx
@@ -94,88 +94,194 @@
     </w:p>
     <w:p>
       <w:pPr>
-        <w:rPr>
-          <w:rFonts w:ascii="Times New Roman" w:hAnsi="Times New Roman" w:cs="Times New Roman"/>
-          <w:sz w:val="28"/>
-          <w:szCs w:val="28"/>
-        </w:rPr>
-      </w:pPr>
-      <m:oMathPara>
-        <m:oMath>
-          <m:r>
-            <m:rPr>
-              <m:sty m:val="bi"/>
-            </m:rPr>
-            <w:rPr>
-              <w:rFonts w:ascii="Cambria Math" w:hAnsi="Cambria Math" w:cs="Times New Roman"/>
-              <w:sz w:val="28"/>
-              <w:szCs w:val="28"/>
-            </w:rPr>
-            <m:t>T(n)=aT(</m:t>
-          </m:r>
-          <m:f>
-            <m:fPr>
-              <m:ctrlPr>
-                <w:rPr>
-                  <w:rFonts w:ascii="Cambria Math" w:hAnsi="Cambria Math" w:cs="Times New Roman"/>
-                  <w:b/>
-                  <w:bCs/>
-                  <w:sz w:val="28"/>
-                  <w:szCs w:val="28"/>
-                </w:rPr>
-              </m:ctrlPr>
-            </m:fPr>
-            <m:num>
-              <m:r>
-                <m:rPr>
-                  <m:sty m:val="bi"/>
-                </m:rPr>
-                <w:rPr>
-                  <w:rFonts w:ascii="Cambria Math" w:hAnsi="Cambria Math" w:cs="Times New Roman"/>
-                  <w:sz w:val="28"/>
-                  <w:szCs w:val="28"/>
-                </w:rPr>
-                <m:t>n</m:t>
-              </m:r>
-            </m:num>
-            <m:den>
-              <m:r>
-                <m:rPr>
-                  <m:sty m:val="bi"/>
-                </m:rPr>
-                <w:rPr>
-                  <w:rFonts w:ascii="Cambria Math" w:hAnsi="Cambria Math" w:cs="Times New Roman"/>
-                  <w:sz w:val="28"/>
-                  <w:szCs w:val="28"/>
-                </w:rPr>
-                <m:t>b</m:t>
-              </m:r>
-            </m:den>
-          </m:f>
-          <m:r>
-            <m:rPr>
-              <m:sty m:val="bi"/>
-            </m:rPr>
-            <w:rPr>
-              <w:rFonts w:ascii="Cambria Math" w:hAnsi="Cambria Math" w:cs="Times New Roman"/>
-              <w:sz w:val="28"/>
-              <w:szCs w:val="28"/>
-            </w:rPr>
-            <m:t>)+f(n)</m:t>
-          </m:r>
-          <m:r>
-            <m:rPr>
-              <m:sty m:val="bi"/>
-            </m:rPr>
-            <w:rPr>
-              <w:rFonts w:ascii="Times New Roman" w:hAnsi="Times New Roman" w:cs="Times New Roman"/>
-              <w:sz w:val="28"/>
-              <w:szCs w:val="28"/>
-            </w:rPr>
-            <w:br/>
-          </m:r>
-        </m:oMath>
-      </m:oMathPara>
+        <w:ind w:left="708" w:firstLine="708"/>
+        <w:rPr>
+          <w:rFonts w:ascii="Times New Roman" w:eastAsiaTheme="minorEastAsia" w:hAnsi="Times New Roman" w:cs="Times New Roman"/>
+          <w:b/>
+          <w:sz w:val="28"/>
+          <w:szCs w:val="28"/>
+        </w:rPr>
+      </w:pPr>
+      <w:r>
+        <w:rPr>
+          <w:rFonts w:ascii="Times New Roman" w:hAnsi="Times New Roman" w:cs="Times New Roman"/>
+          <w:b/>
+          <w:bCs/>
+          <w:sz w:val="28"/>
+          <w:szCs w:val="28"/>
+        </w:rPr>
+        <w:t>Forma geral</w:t>
+      </w:r>
+      <w:r>
+        <w:rPr>
+          <w:rFonts w:ascii="Times New Roman" w:hAnsi="Times New Roman" w:cs="Times New Roman"/>
+          <w:b/>
+          <w:bCs/>
+          <w:sz w:val="28"/>
+          <w:szCs w:val="28"/>
+        </w:rPr>
+        <w:t>:</w:t>
+      </w:r>
+      <w:r>
+        <w:rPr>
+          <w:rFonts w:ascii="Times New Roman" w:hAnsi="Times New Roman" w:cs="Times New Roman"/>
+          <w:b/>
+          <w:bCs/>
+          <w:sz w:val="28"/>
+          <w:szCs w:val="28"/>
+        </w:rPr>
+        <w:tab/>
+      </w:r>
+      <m:oMath>
+        <m:r>
+          <m:rPr>
+            <m:sty m:val="bi"/>
+          </m:rPr>
+          <w:rPr>
+            <w:rFonts w:ascii="Cambria Math" w:hAnsi="Cambria Math" w:cs="Times New Roman"/>
+            <w:sz w:val="28"/>
+            <w:szCs w:val="28"/>
+          </w:rPr>
+          <m:t>T</m:t>
+        </m:r>
+        <m:d>
+          <m:dPr>
+            <m:ctrlPr>
+              <w:rPr>
+                <w:rFonts w:ascii="Cambria Math" w:hAnsi="Cambria Math" w:cs="Times New Roman"/>
+                <w:b/>
+                <w:i/>
+                <w:sz w:val="28"/>
+                <w:szCs w:val="28"/>
+              </w:rPr>
+            </m:ctrlPr>
+          </m:dPr>
+          <m:e>
+            <m:r>
+              <m:rPr>
+                <m:sty m:val="bi"/>
+              </m:rPr>
+              <w:rPr>
+                <w:rFonts w:ascii="Cambria Math" w:hAnsi="Cambria Math" w:cs="Times New Roman"/>
+                <w:sz w:val="28"/>
+                <w:szCs w:val="28"/>
+              </w:rPr>
+              <m:t>n</m:t>
+            </m:r>
+          </m:e>
+        </m:d>
+        <m:r>
+          <m:rPr>
+            <m:sty m:val="bi"/>
+          </m:rPr>
+          <w:rPr>
+            <w:rFonts w:ascii="Cambria Math" w:hAnsi="Cambria Math" w:cs="Times New Roman"/>
+            <w:sz w:val="28"/>
+            <w:szCs w:val="28"/>
+          </w:rPr>
+          <m:t>=aT</m:t>
+        </m:r>
+        <m:d>
+          <m:dPr>
+            <m:ctrlPr>
+              <w:rPr>
+                <w:rFonts w:ascii="Cambria Math" w:hAnsi="Cambria Math" w:cs="Times New Roman"/>
+                <w:b/>
+                <w:i/>
+                <w:sz w:val="28"/>
+                <w:szCs w:val="28"/>
+              </w:rPr>
+            </m:ctrlPr>
+          </m:dPr>
+          <m:e>
+            <m:f>
+              <m:fPr>
+                <m:ctrlPr>
+                  <w:rPr>
+                    <w:rFonts w:ascii="Cambria Math" w:hAnsi="Cambria Math" w:cs="Times New Roman"/>
+                    <w:b/>
+                    <w:bCs/>
+                    <w:sz w:val="28"/>
+                    <w:szCs w:val="28"/>
+                  </w:rPr>
+                </m:ctrlPr>
+              </m:fPr>
+              <m:num>
+                <m:r>
+                  <m:rPr>
+                    <m:sty m:val="bi"/>
+                  </m:rPr>
+                  <w:rPr>
+                    <w:rFonts w:ascii="Cambria Math" w:hAnsi="Cambria Math" w:cs="Times New Roman"/>
+                    <w:sz w:val="28"/>
+                    <w:szCs w:val="28"/>
+                  </w:rPr>
+                  <m:t>n</m:t>
+                </m:r>
+              </m:num>
+              <m:den>
+                <m:r>
+                  <m:rPr>
+                    <m:sty m:val="bi"/>
+                  </m:rPr>
+                  <w:rPr>
+                    <w:rFonts w:ascii="Cambria Math" w:hAnsi="Cambria Math" w:cs="Times New Roman"/>
+                    <w:sz w:val="28"/>
+                    <w:szCs w:val="28"/>
+                  </w:rPr>
+                  <m:t>b</m:t>
+                </m:r>
+              </m:den>
+            </m:f>
+          </m:e>
+        </m:d>
+        <m:r>
+          <m:rPr>
+            <m:sty m:val="bi"/>
+          </m:rPr>
+          <w:rPr>
+            <w:rFonts w:ascii="Cambria Math" w:hAnsi="Cambria Math" w:cs="Times New Roman"/>
+            <w:sz w:val="28"/>
+            <w:szCs w:val="28"/>
+          </w:rPr>
+          <m:t>+f</m:t>
+        </m:r>
+        <m:d>
+          <m:dPr>
+            <m:ctrlPr>
+              <w:rPr>
+                <w:rFonts w:ascii="Cambria Math" w:hAnsi="Cambria Math" w:cs="Times New Roman"/>
+                <w:b/>
+                <w:i/>
+                <w:sz w:val="28"/>
+                <w:szCs w:val="28"/>
+              </w:rPr>
+            </m:ctrlPr>
+          </m:dPr>
+          <m:e>
+            <m:r>
+              <m:rPr>
+                <m:sty m:val="bi"/>
+              </m:rPr>
+              <w:rPr>
+                <w:rFonts w:ascii="Cambria Math" w:hAnsi="Cambria Math" w:cs="Times New Roman"/>
+                <w:sz w:val="28"/>
+                <w:szCs w:val="28"/>
+              </w:rPr>
+              <m:t>n</m:t>
+            </m:r>
+          </m:e>
+        </m:d>
+      </m:oMath>
+    </w:p>
+    <w:p>
+      <w:pPr>
+        <w:rPr>
+          <w:rFonts w:ascii="Times New Roman" w:hAnsi="Times New Roman" w:cs="Times New Roman"/>
+          <w:sz w:val="28"/>
+          <w:szCs w:val="28"/>
+        </w:rPr>
+      </w:pPr>
       <w:r>
         <w:rPr>
           <w:rFonts w:ascii="Times New Roman" w:hAnsi="Times New Roman" w:cs="Times New Roman"/>
@@ -184,6 +290,233 @@
         </w:rPr>
         <w:t>onde:</w:t>
       </w:r>
+      <w:r>
+        <w:rPr>
+          <w:rFonts w:ascii="Times New Roman" w:hAnsi="Times New Roman" w:cs="Times New Roman"/>
+          <w:sz w:val="28"/>
+          <w:szCs w:val="28"/>
+        </w:rPr>
+        <w:tab/>
+      </w:r>
+      <w:r>
+        <w:rPr>
+          <w:rFonts w:ascii="Times New Roman" w:hAnsi="Times New Roman" w:cs="Times New Roman"/>
+          <w:sz w:val="28"/>
+          <w:szCs w:val="28"/>
+        </w:rPr>
+        <w:tab/>
+      </w:r>
+      <w:r>
+        <w:rPr>
+          <w:rFonts w:ascii="Times New Roman" w:hAnsi="Times New Roman" w:cs="Times New Roman"/>
+          <w:b/>
+          <w:bCs/>
+          <w:color w:val="EE0000"/>
+          <w:sz w:val="28"/>
+          <w:szCs w:val="28"/>
+        </w:rPr>
+        <w:t>Caso Particular</w:t>
+      </w:r>
+      <w:r>
+        <w:rPr>
+          <w:rFonts w:ascii="Times New Roman" w:hAnsi="Times New Roman" w:cs="Times New Roman"/>
+          <w:b/>
+          <w:bCs/>
+          <w:sz w:val="28"/>
+          <w:szCs w:val="28"/>
+        </w:rPr>
+        <w:t>:</w:t>
+      </w:r>
+      <m:oMath>
+        <m:r>
+          <m:rPr>
+            <m:sty m:val="b"/>
+          </m:rPr>
+          <w:rPr>
+            <w:rFonts w:ascii="Cambria Math" w:hAnsi="Cambria Math" w:cs="Times New Roman"/>
+            <w:sz w:val="28"/>
+            <w:szCs w:val="28"/>
+          </w:rPr>
+          <m:t>  </m:t>
+        </m:r>
+        <m:r>
+          <m:rPr>
+            <m:sty m:val="bi"/>
+          </m:rPr>
+          <w:rPr>
+            <w:rFonts w:ascii="Cambria Math" w:hAnsi="Cambria Math" w:cs="Times New Roman"/>
+            <w:sz w:val="28"/>
+            <w:szCs w:val="28"/>
+          </w:rPr>
+          <m:t>T</m:t>
+        </m:r>
+        <m:d>
+          <m:dPr>
+            <m:ctrlPr>
+              <w:rPr>
+                <w:rFonts w:ascii="Cambria Math" w:hAnsi="Cambria Math" w:cs="Times New Roman"/>
+                <w:b/>
+                <w:bCs/>
+                <w:i/>
+                <w:iCs/>
+                <w:sz w:val="28"/>
+                <w:szCs w:val="28"/>
+              </w:rPr>
+            </m:ctrlPr>
+          </m:dPr>
+          <m:e>
+            <m:r>
+              <m:rPr>
+                <m:sty m:val="bi"/>
+              </m:rPr>
+              <w:rPr>
+                <w:rFonts w:ascii="Cambria Math" w:hAnsi="Cambria Math" w:cs="Times New Roman"/>
+                <w:sz w:val="28"/>
+                <w:szCs w:val="28"/>
+              </w:rPr>
+              <m:t>n</m:t>
+            </m:r>
+          </m:e>
+        </m:d>
+        <m:r>
+          <m:rPr>
+            <m:sty m:val="bi"/>
+          </m:rPr>
+          <w:rPr>
+            <w:rFonts w:ascii="Cambria Math" w:hAnsi="Cambria Math" w:cs="Times New Roman"/>
+            <w:sz w:val="28"/>
+            <w:szCs w:val="28"/>
+          </w:rPr>
+          <m:t>=a⋅T</m:t>
+        </m:r>
+        <m:d>
+          <m:dPr>
+            <m:ctrlPr>
+              <w:rPr>
+                <w:rFonts w:ascii="Cambria Math" w:hAnsi="Cambria Math" w:cs="Times New Roman"/>
+                <w:b/>
+                <w:bCs/>
+                <w:i/>
+                <w:iCs/>
+                <w:sz w:val="28"/>
+                <w:szCs w:val="28"/>
+              </w:rPr>
+            </m:ctrlPr>
+          </m:dPr>
+          <m:e>
+            <m:f>
+              <m:fPr>
+                <m:ctrlPr>
+                  <w:rPr>
+                    <w:rFonts w:ascii="Cambria Math" w:hAnsi="Cambria Math" w:cs="Times New Roman"/>
+                    <w:b/>
+                    <w:bCs/>
+                    <w:i/>
+                    <w:iCs/>
+                    <w:sz w:val="28"/>
+                    <w:szCs w:val="28"/>
+                  </w:rPr>
+                </m:ctrlPr>
+              </m:fPr>
+              <m:num>
+                <m:r>
+                  <m:rPr>
+                    <m:sty m:val="bi"/>
+                  </m:rPr>
+                  <w:rPr>
+                    <w:rFonts w:ascii="Cambria Math" w:hAnsi="Cambria Math" w:cs="Times New Roman"/>
+                    <w:sz w:val="28"/>
+                    <w:szCs w:val="28"/>
+                  </w:rPr>
+                  <m:t>n</m:t>
+                </m:r>
+              </m:num>
+              <m:den>
+                <m:r>
+                  <m:rPr>
+                    <m:sty m:val="bi"/>
+                  </m:rPr>
+                  <w:rPr>
+                    <w:rFonts w:ascii="Cambria Math" w:hAnsi="Cambria Math" w:cs="Times New Roman"/>
+                    <w:sz w:val="28"/>
+                    <w:szCs w:val="28"/>
+                  </w:rPr>
+                  <m:t>b</m:t>
+                </m:r>
+              </m:den>
+            </m:f>
+          </m:e>
+        </m:d>
+        <m:r>
+          <m:rPr>
+            <m:sty m:val="bi"/>
+          </m:rPr>
+          <w:rPr>
+            <w:rFonts w:ascii="Cambria Math" w:hAnsi="Cambria Math" w:cs="Times New Roman"/>
+            <w:sz w:val="28"/>
+            <w:szCs w:val="28"/>
+          </w:rPr>
+          <m:t>+Θ</m:t>
+        </m:r>
+        <m:d>
+          <m:dPr>
+            <m:ctrlPr>
+              <w:rPr>
+                <w:rFonts w:ascii="Cambria Math" w:hAnsi="Cambria Math" w:cs="Times New Roman"/>
+                <w:b/>
+                <w:bCs/>
+                <w:i/>
+                <w:iCs/>
+                <w:sz w:val="28"/>
+                <w:szCs w:val="28"/>
+              </w:rPr>
+            </m:ctrlPr>
+          </m:dPr>
+          <m:e>
+            <m:sSup>
+              <m:sSupPr>
+                <m:ctrlPr>
+                  <w:rPr>
+                    <w:rFonts w:ascii="Cambria Math" w:hAnsi="Cambria Math" w:cs="Times New Roman"/>
+                    <w:b/>
+                    <w:bCs/>
+                    <w:i/>
+                    <w:iCs/>
+                    <w:sz w:val="28"/>
+                    <w:szCs w:val="28"/>
+                  </w:rPr>
+                </m:ctrlPr>
+              </m:sSupPr>
+              <m:e>
+                <m:r>
+                  <m:rPr>
+                    <m:sty m:val="bi"/>
+                  </m:rPr>
+                  <w:rPr>
+                    <w:rFonts w:ascii="Cambria Math" w:hAnsi="Cambria Math" w:cs="Times New Roman"/>
+                    <w:sz w:val="28"/>
+                    <w:szCs w:val="28"/>
+                  </w:rPr>
+                  <m:t>n</m:t>
+                </m:r>
+              </m:e>
+              <m:sup>
+                <m:r>
+                  <m:rPr>
+                    <m:sty m:val="bi"/>
+                  </m:rPr>
+                  <w:rPr>
+                    <w:rFonts w:ascii="Cambria Math" w:hAnsi="Cambria Math" w:cs="Times New Roman"/>
+                    <w:sz w:val="28"/>
+                    <w:szCs w:val="28"/>
+                  </w:rPr>
+                  <m:t>k</m:t>
+                </m:r>
+              </m:sup>
+            </m:sSup>
+          </m:e>
+        </m:d>
+      </m:oMath>
     </w:p>
     <w:p>
       <w:pPr>
@@ -280,15 +613,1996 @@
     </w:p>
     <w:p>
       <w:pPr>
-        <w:rPr>
-          <w:rFonts w:ascii="Times New Roman" w:hAnsi="Times New Roman" w:cs="Times New Roman"/>
-          <w:sz w:val="28"/>
-          <w:szCs w:val="28"/>
-        </w:rPr>
-      </w:pPr>
+        <w:numPr>
+          <w:ilvl w:val="3"/>
+          <w:numId w:val="1"/>
+        </w:numPr>
+        <w:rPr>
+          <w:rFonts w:ascii="Times New Roman" w:hAnsi="Times New Roman" w:cs="Times New Roman"/>
+          <w:sz w:val="28"/>
+          <w:szCs w:val="28"/>
+        </w:rPr>
+      </w:pPr>
+      <w:r>
+        <w:rPr>
+          <w:rFonts w:ascii="Times New Roman" w:hAnsi="Times New Roman" w:cs="Times New Roman"/>
+          <w:b/>
+          <w:bCs/>
+          <w:sz w:val="28"/>
+          <w:szCs w:val="28"/>
+        </w:rPr>
+        <w:t xml:space="preserve">Caso 1: </w:t>
+      </w:r>
+      <w:r>
+        <w:rPr>
+          <w:rFonts w:ascii="Times New Roman" w:hAnsi="Times New Roman" w:cs="Times New Roman"/>
+          <w:b/>
+          <w:bCs/>
+          <w:sz w:val="28"/>
+          <w:szCs w:val="28"/>
+        </w:rPr>
+        <w:t xml:space="preserve">se a &gt; </w:t>
+      </w:r>
+      <w:proofErr w:type="spellStart"/>
+      <w:r>
+        <w:rPr>
+          <w:rFonts w:ascii="Times New Roman" w:hAnsi="Times New Roman" w:cs="Times New Roman"/>
+          <w:b/>
+          <w:bCs/>
+          <w:sz w:val="28"/>
+          <w:szCs w:val="28"/>
+        </w:rPr>
+        <w:t>b</w:t>
+      </w:r>
+      <w:r>
+        <w:rPr>
+          <w:rFonts w:ascii="Times New Roman" w:hAnsi="Times New Roman" w:cs="Times New Roman"/>
+          <w:b/>
+          <w:bCs/>
+          <w:sz w:val="28"/>
+          <w:szCs w:val="28"/>
+          <w:vertAlign w:val="superscript"/>
+        </w:rPr>
+        <w:t>k</w:t>
+      </w:r>
+      <w:proofErr w:type="spellEnd"/>
+      <w:r>
+        <w:rPr>
+          <w:rFonts w:ascii="Times New Roman" w:hAnsi="Times New Roman" w:cs="Times New Roman"/>
+          <w:sz w:val="28"/>
+          <w:szCs w:val="28"/>
+        </w:rPr>
+        <w:t xml:space="preserve">, então T(n) = </w:t>
+      </w:r>
+      <m:oMath>
+        <m:r>
+          <m:rPr>
+            <m:sty m:val="bi"/>
+          </m:rPr>
+          <w:rPr>
+            <w:rFonts w:ascii="Cambria Math" w:hAnsi="Cambria Math" w:cs="Times New Roman"/>
+            <w:sz w:val="28"/>
+            <w:szCs w:val="28"/>
+          </w:rPr>
+          <m:t>Θ(</m:t>
+        </m:r>
+        <m:sSup>
+          <m:sSupPr>
+            <m:ctrlPr>
+              <w:rPr>
+                <w:rFonts w:ascii="Cambria Math" w:hAnsi="Cambria Math" w:cs="Times New Roman"/>
+                <w:b/>
+                <w:bCs/>
+                <w:i/>
+                <w:iCs/>
+                <w:sz w:val="28"/>
+                <w:szCs w:val="28"/>
+              </w:rPr>
+            </m:ctrlPr>
+          </m:sSupPr>
+          <m:e>
+            <m:r>
+              <m:rPr>
+                <m:sty m:val="bi"/>
+              </m:rPr>
+              <w:rPr>
+                <w:rFonts w:ascii="Cambria Math" w:hAnsi="Cambria Math" w:cs="Times New Roman"/>
+                <w:sz w:val="28"/>
+                <w:szCs w:val="28"/>
+              </w:rPr>
+              <m:t>n</m:t>
+            </m:r>
+          </m:e>
+          <m:sup>
+            <m:sSub>
+              <m:sSubPr>
+                <m:ctrlPr>
+                  <w:rPr>
+                    <w:rFonts w:ascii="Cambria Math" w:hAnsi="Cambria Math" w:cs="Times New Roman"/>
+                    <w:b/>
+                    <w:bCs/>
+                    <w:i/>
+                    <w:iCs/>
+                    <w:sz w:val="28"/>
+                    <w:szCs w:val="28"/>
+                  </w:rPr>
+                </m:ctrlPr>
+              </m:sSubPr>
+              <m:e>
+                <m:r>
+                  <m:rPr>
+                    <m:sty m:val="bi"/>
+                  </m:rPr>
+                  <w:rPr>
+                    <w:rFonts w:ascii="Cambria Math" w:hAnsi="Cambria Math" w:cs="Times New Roman"/>
+                    <w:sz w:val="28"/>
+                    <w:szCs w:val="28"/>
+                  </w:rPr>
+                  <m:t>log</m:t>
+                </m:r>
+              </m:e>
+              <m:sub>
+                <m:r>
+                  <m:rPr>
+                    <m:sty m:val="bi"/>
+                  </m:rPr>
+                  <w:rPr>
+                    <w:rFonts w:ascii="Cambria Math" w:hAnsi="Cambria Math" w:cs="Times New Roman"/>
+                    <w:sz w:val="28"/>
+                    <w:szCs w:val="28"/>
+                  </w:rPr>
+                  <m:t>b</m:t>
+                </m:r>
+              </m:sub>
+            </m:sSub>
+            <m:r>
+              <m:rPr>
+                <m:sty m:val="bi"/>
+              </m:rPr>
+              <w:rPr>
+                <w:rFonts w:ascii="Cambria Math" w:hAnsi="Cambria Math" w:cs="Times New Roman"/>
+                <w:sz w:val="28"/>
+                <w:szCs w:val="28"/>
+              </w:rPr>
+              <m:t>a</m:t>
+            </m:r>
+          </m:sup>
+        </m:sSup>
+        <m:r>
+          <m:rPr>
+            <m:sty m:val="bi"/>
+          </m:rPr>
+          <w:rPr>
+            <w:rFonts w:ascii="Cambria Math" w:hAnsi="Cambria Math" w:cs="Times New Roman"/>
+            <w:sz w:val="28"/>
+            <w:szCs w:val="28"/>
+          </w:rPr>
+          <m:t>)</m:t>
+        </m:r>
+      </m:oMath>
     </w:p>
     <w:p>
       <w:pPr>
+        <w:numPr>
+          <w:ilvl w:val="3"/>
+          <w:numId w:val="1"/>
+        </w:numPr>
+        <w:rPr>
+          <w:rFonts w:ascii="Times New Roman" w:hAnsi="Times New Roman" w:cs="Times New Roman"/>
+          <w:sz w:val="28"/>
+          <w:szCs w:val="28"/>
+        </w:rPr>
+      </w:pPr>
+      <w:r>
+        <w:rPr>
+          <w:rFonts w:ascii="Times New Roman" w:hAnsi="Times New Roman" w:cs="Times New Roman"/>
+          <w:b/>
+          <w:bCs/>
+          <w:sz w:val="28"/>
+          <w:szCs w:val="28"/>
+        </w:rPr>
+        <w:t xml:space="preserve">Caso </w:t>
+      </w:r>
+      <w:r>
+        <w:rPr>
+          <w:rFonts w:ascii="Times New Roman" w:hAnsi="Times New Roman" w:cs="Times New Roman"/>
+          <w:b/>
+          <w:bCs/>
+          <w:sz w:val="28"/>
+          <w:szCs w:val="28"/>
+        </w:rPr>
+        <w:t>2</w:t>
+      </w:r>
+      <w:r>
+        <w:rPr>
+          <w:rFonts w:ascii="Times New Roman" w:hAnsi="Times New Roman" w:cs="Times New Roman"/>
+          <w:b/>
+          <w:bCs/>
+          <w:sz w:val="28"/>
+          <w:szCs w:val="28"/>
+        </w:rPr>
+        <w:t xml:space="preserve">: </w:t>
+      </w:r>
+      <w:r>
+        <w:rPr>
+          <w:rFonts w:ascii="Times New Roman" w:hAnsi="Times New Roman" w:cs="Times New Roman"/>
+          <w:b/>
+          <w:bCs/>
+          <w:sz w:val="28"/>
+          <w:szCs w:val="28"/>
+        </w:rPr>
+        <w:t xml:space="preserve">se a = </w:t>
+      </w:r>
+      <w:proofErr w:type="spellStart"/>
+      <w:r>
+        <w:rPr>
+          <w:rFonts w:ascii="Times New Roman" w:hAnsi="Times New Roman" w:cs="Times New Roman"/>
+          <w:b/>
+          <w:bCs/>
+          <w:sz w:val="28"/>
+          <w:szCs w:val="28"/>
+        </w:rPr>
+        <w:t>b</w:t>
+      </w:r>
+      <w:r>
+        <w:rPr>
+          <w:rFonts w:ascii="Times New Roman" w:hAnsi="Times New Roman" w:cs="Times New Roman"/>
+          <w:b/>
+          <w:bCs/>
+          <w:sz w:val="28"/>
+          <w:szCs w:val="28"/>
+          <w:vertAlign w:val="superscript"/>
+        </w:rPr>
+        <w:t>k</w:t>
+      </w:r>
+      <w:proofErr w:type="spellEnd"/>
+      <w:r>
+        <w:rPr>
+          <w:rFonts w:ascii="Times New Roman" w:hAnsi="Times New Roman" w:cs="Times New Roman"/>
+          <w:sz w:val="28"/>
+          <w:szCs w:val="28"/>
+        </w:rPr>
+        <w:t xml:space="preserve">, então T(n) = </w:t>
+      </w:r>
+      <m:oMath>
+        <m:r>
+          <m:rPr>
+            <m:sty m:val="bi"/>
+          </m:rPr>
+          <w:rPr>
+            <w:rFonts w:ascii="Cambria Math" w:hAnsi="Cambria Math" w:cs="Times New Roman"/>
+            <w:sz w:val="28"/>
+            <w:szCs w:val="28"/>
+          </w:rPr>
+          <m:t>Θ</m:t>
+        </m:r>
+        <m:d>
+          <m:dPr>
+            <m:ctrlPr>
+              <w:rPr>
+                <w:rFonts w:ascii="Cambria Math" w:hAnsi="Cambria Math" w:cs="Times New Roman"/>
+                <w:b/>
+                <w:bCs/>
+                <w:i/>
+                <w:iCs/>
+                <w:sz w:val="28"/>
+                <w:szCs w:val="28"/>
+              </w:rPr>
+            </m:ctrlPr>
+          </m:dPr>
+          <m:e>
+            <m:sSup>
+              <m:sSupPr>
+                <m:ctrlPr>
+                  <w:rPr>
+                    <w:rFonts w:ascii="Cambria Math" w:hAnsi="Cambria Math" w:cs="Times New Roman"/>
+                    <w:b/>
+                    <w:bCs/>
+                    <w:i/>
+                    <w:iCs/>
+                    <w:sz w:val="28"/>
+                    <w:szCs w:val="28"/>
+                  </w:rPr>
+                </m:ctrlPr>
+              </m:sSupPr>
+              <m:e>
+                <m:r>
+                  <m:rPr>
+                    <m:sty m:val="bi"/>
+                  </m:rPr>
+                  <w:rPr>
+                    <w:rFonts w:ascii="Cambria Math" w:hAnsi="Cambria Math" w:cs="Times New Roman"/>
+                    <w:sz w:val="28"/>
+                    <w:szCs w:val="28"/>
+                  </w:rPr>
+                  <m:t>n</m:t>
+                </m:r>
+              </m:e>
+              <m:sup>
+                <m:r>
+                  <m:rPr>
+                    <m:sty m:val="bi"/>
+                  </m:rPr>
+                  <w:rPr>
+                    <w:rFonts w:ascii="Cambria Math" w:hAnsi="Cambria Math" w:cs="Times New Roman"/>
+                    <w:sz w:val="28"/>
+                    <w:szCs w:val="28"/>
+                  </w:rPr>
+                  <m:t>k</m:t>
+                </m:r>
+              </m:sup>
+            </m:sSup>
+            <m:r>
+              <m:rPr>
+                <m:sty m:val="bi"/>
+              </m:rPr>
+              <w:rPr>
+                <w:rFonts w:ascii="Cambria Math" w:hAnsi="Cambria Math" w:cs="Times New Roman"/>
+                <w:sz w:val="28"/>
+                <w:szCs w:val="28"/>
+              </w:rPr>
+              <m:t>logn</m:t>
+            </m:r>
+          </m:e>
+        </m:d>
+      </m:oMath>
+    </w:p>
+    <w:p>
+      <w:pPr>
+        <w:numPr>
+          <w:ilvl w:val="3"/>
+          <w:numId w:val="1"/>
+        </w:numPr>
+        <w:rPr>
+          <w:rFonts w:ascii="Times New Roman" w:hAnsi="Times New Roman" w:cs="Times New Roman"/>
+          <w:b/>
+          <w:bCs/>
+          <w:sz w:val="28"/>
+          <w:szCs w:val="28"/>
+        </w:rPr>
+      </w:pPr>
+      <w:r>
+        <w:rPr>
+          <w:rFonts w:ascii="Times New Roman" w:hAnsi="Times New Roman" w:cs="Times New Roman"/>
+          <w:b/>
+          <w:bCs/>
+          <w:sz w:val="28"/>
+          <w:szCs w:val="28"/>
+        </w:rPr>
+        <w:t xml:space="preserve">Caso </w:t>
+      </w:r>
+      <w:r>
+        <w:rPr>
+          <w:rFonts w:ascii="Times New Roman" w:hAnsi="Times New Roman" w:cs="Times New Roman"/>
+          <w:b/>
+          <w:bCs/>
+          <w:sz w:val="28"/>
+          <w:szCs w:val="28"/>
+        </w:rPr>
+        <w:t>3</w:t>
+      </w:r>
+      <w:r>
+        <w:rPr>
+          <w:rFonts w:ascii="Times New Roman" w:hAnsi="Times New Roman" w:cs="Times New Roman"/>
+          <w:b/>
+          <w:bCs/>
+          <w:sz w:val="28"/>
+          <w:szCs w:val="28"/>
+        </w:rPr>
+        <w:t xml:space="preserve">: </w:t>
+      </w:r>
+      <w:r>
+        <w:rPr>
+          <w:rFonts w:ascii="Times New Roman" w:hAnsi="Times New Roman" w:cs="Times New Roman"/>
+          <w:b/>
+          <w:bCs/>
+          <w:sz w:val="28"/>
+          <w:szCs w:val="28"/>
+        </w:rPr>
+        <w:t xml:space="preserve">se a &lt; </w:t>
+      </w:r>
+      <w:proofErr w:type="spellStart"/>
+      <w:r>
+        <w:rPr>
+          <w:rFonts w:ascii="Times New Roman" w:hAnsi="Times New Roman" w:cs="Times New Roman"/>
+          <w:b/>
+          <w:bCs/>
+          <w:sz w:val="28"/>
+          <w:szCs w:val="28"/>
+        </w:rPr>
+        <w:t>b</w:t>
+      </w:r>
+      <w:r>
+        <w:rPr>
+          <w:rFonts w:ascii="Times New Roman" w:hAnsi="Times New Roman" w:cs="Times New Roman"/>
+          <w:b/>
+          <w:bCs/>
+          <w:sz w:val="28"/>
+          <w:szCs w:val="28"/>
+          <w:vertAlign w:val="superscript"/>
+        </w:rPr>
+        <w:t>k</w:t>
+      </w:r>
+      <w:proofErr w:type="spellEnd"/>
+      <w:r>
+        <w:rPr>
+          <w:rFonts w:ascii="Times New Roman" w:hAnsi="Times New Roman" w:cs="Times New Roman"/>
+          <w:b/>
+          <w:bCs/>
+          <w:sz w:val="28"/>
+          <w:szCs w:val="28"/>
+        </w:rPr>
+        <w:t xml:space="preserve">, então T(n) = </w:t>
+      </w:r>
+      <m:oMath>
+        <m:r>
+          <m:rPr>
+            <m:sty m:val="bi"/>
+          </m:rPr>
+          <w:rPr>
+            <w:rFonts w:ascii="Cambria Math" w:hAnsi="Cambria Math" w:cs="Times New Roman"/>
+            <w:sz w:val="28"/>
+            <w:szCs w:val="28"/>
+          </w:rPr>
+          <m:t>Θ</m:t>
+        </m:r>
+        <m:d>
+          <m:dPr>
+            <m:ctrlPr>
+              <w:rPr>
+                <w:rFonts w:ascii="Cambria Math" w:hAnsi="Cambria Math" w:cs="Times New Roman"/>
+                <w:b/>
+                <w:bCs/>
+                <w:sz w:val="28"/>
+                <w:szCs w:val="28"/>
+              </w:rPr>
+            </m:ctrlPr>
+          </m:dPr>
+          <m:e>
+            <m:sSup>
+              <m:sSupPr>
+                <m:ctrlPr>
+                  <w:rPr>
+                    <w:rFonts w:ascii="Cambria Math" w:hAnsi="Cambria Math" w:cs="Times New Roman"/>
+                    <w:b/>
+                    <w:bCs/>
+                    <w:sz w:val="28"/>
+                    <w:szCs w:val="28"/>
+                  </w:rPr>
+                </m:ctrlPr>
+              </m:sSupPr>
+              <m:e>
+                <m:r>
+                  <m:rPr>
+                    <m:sty m:val="bi"/>
+                  </m:rPr>
+                  <w:rPr>
+                    <w:rFonts w:ascii="Cambria Math" w:hAnsi="Cambria Math" w:cs="Times New Roman"/>
+                    <w:sz w:val="28"/>
+                    <w:szCs w:val="28"/>
+                  </w:rPr>
+                  <m:t>n</m:t>
+                </m:r>
+              </m:e>
+              <m:sup>
+                <m:r>
+                  <m:rPr>
+                    <m:sty m:val="bi"/>
+                  </m:rPr>
+                  <w:rPr>
+                    <w:rFonts w:ascii="Cambria Math" w:hAnsi="Cambria Math" w:cs="Times New Roman"/>
+                    <w:sz w:val="28"/>
+                    <w:szCs w:val="28"/>
+                  </w:rPr>
+                  <m:t>k</m:t>
+                </m:r>
+              </m:sup>
+            </m:sSup>
+          </m:e>
+        </m:d>
+      </m:oMath>
+    </w:p>
+    <w:p>
+      <w:pPr>
+        <w:ind w:firstLine="708"/>
+        <w:rPr>
+          <w:rFonts w:ascii="Times New Roman" w:hAnsi="Times New Roman" w:cs="Times New Roman"/>
+          <w:sz w:val="28"/>
+          <w:szCs w:val="28"/>
+        </w:rPr>
+      </w:pPr>
+      <w:r>
+        <w:rPr>
+          <w:rFonts w:ascii="Times New Roman" w:hAnsi="Times New Roman" w:cs="Times New Roman"/>
+          <w:b/>
+          <w:bCs/>
+          <w:color w:val="EE0000"/>
+          <w:sz w:val="28"/>
+          <w:szCs w:val="28"/>
+        </w:rPr>
+        <w:t>Nota</w:t>
+      </w:r>
+      <w:r>
+        <w:rPr>
+          <w:rFonts w:ascii="Times New Roman" w:hAnsi="Times New Roman" w:cs="Times New Roman"/>
+          <w:sz w:val="28"/>
+          <w:szCs w:val="28"/>
+        </w:rPr>
+        <w:t xml:space="preserve">: </w:t>
+      </w:r>
+      <w:r>
+        <w:rPr>
+          <w:rFonts w:ascii="Times New Roman" w:hAnsi="Times New Roman" w:cs="Times New Roman"/>
+          <w:sz w:val="28"/>
+          <w:szCs w:val="28"/>
+        </w:rPr>
+        <w:t xml:space="preserve">Essa forma </w:t>
+      </w:r>
+      <w:r>
+        <w:rPr>
+          <w:rFonts w:ascii="Times New Roman" w:hAnsi="Times New Roman" w:cs="Times New Roman"/>
+          <w:b/>
+          <w:bCs/>
+          <w:sz w:val="28"/>
+          <w:szCs w:val="28"/>
+        </w:rPr>
+        <w:t>só funciona</w:t>
+      </w:r>
+      <w:r>
+        <w:rPr>
+          <w:rFonts w:ascii="Times New Roman" w:hAnsi="Times New Roman" w:cs="Times New Roman"/>
+          <w:sz w:val="28"/>
+          <w:szCs w:val="28"/>
+        </w:rPr>
+        <w:t xml:space="preserve"> </w:t>
+      </w:r>
+      <w:r>
+        <w:rPr>
+          <w:rFonts w:ascii="Times New Roman" w:hAnsi="Times New Roman" w:cs="Times New Roman"/>
+          <w:b/>
+          <w:bCs/>
+          <w:sz w:val="28"/>
+          <w:szCs w:val="28"/>
+        </w:rPr>
+        <w:t>nesse caso específico</w:t>
+      </w:r>
+      <w:r>
+        <w:rPr>
+          <w:rFonts w:ascii="Times New Roman" w:hAnsi="Times New Roman" w:cs="Times New Roman"/>
+          <w:sz w:val="28"/>
+          <w:szCs w:val="28"/>
+        </w:rPr>
+        <w:t xml:space="preserve"> em que </w:t>
+      </w:r>
+      <m:oMath>
+        <m:r>
+          <m:rPr>
+            <m:sty m:val="bi"/>
+          </m:rPr>
+          <w:rPr>
+            <w:rFonts w:ascii="Cambria Math" w:hAnsi="Cambria Math" w:cs="Times New Roman"/>
+            <w:sz w:val="28"/>
+            <w:szCs w:val="28"/>
+            <w:highlight w:val="yellow"/>
+          </w:rPr>
+          <m:t>f</m:t>
+        </m:r>
+        <m:d>
+          <m:dPr>
+            <m:ctrlPr>
+              <w:rPr>
+                <w:rFonts w:ascii="Cambria Math" w:hAnsi="Cambria Math" w:cs="Times New Roman"/>
+                <w:b/>
+                <w:bCs/>
+                <w:i/>
+                <w:iCs/>
+                <w:sz w:val="28"/>
+                <w:szCs w:val="28"/>
+                <w:highlight w:val="yellow"/>
+                <w:lang w:bidi="ar-AE"/>
+              </w:rPr>
+            </m:ctrlPr>
+          </m:dPr>
+          <m:e>
+            <m:r>
+              <m:rPr>
+                <m:sty m:val="bi"/>
+              </m:rPr>
+              <w:rPr>
+                <w:rFonts w:ascii="Cambria Math" w:hAnsi="Cambria Math" w:cs="Times New Roman"/>
+                <w:sz w:val="28"/>
+                <w:szCs w:val="28"/>
+                <w:highlight w:val="yellow"/>
+                <w:lang w:bidi="ar-AE"/>
+              </w:rPr>
+              <m:t>n</m:t>
+            </m:r>
+          </m:e>
+        </m:d>
+        <m:r>
+          <m:rPr>
+            <m:sty m:val="b"/>
+          </m:rPr>
+          <w:rPr>
+            <w:rFonts w:ascii="Cambria Math" w:hAnsi="Cambria Math" w:cs="Times New Roman"/>
+            <w:sz w:val="28"/>
+            <w:szCs w:val="28"/>
+            <w:highlight w:val="yellow"/>
+            <w:rtl/>
+            <w:lang w:bidi="ar-AE"/>
+          </w:rPr>
+          <m:t>=</m:t>
+        </m:r>
+        <m:sSup>
+          <m:sSupPr>
+            <m:ctrlPr>
+              <w:rPr>
+                <w:rFonts w:ascii="Cambria Math" w:hAnsi="Cambria Math" w:cs="Times New Roman"/>
+                <w:b/>
+                <w:bCs/>
+                <w:i/>
+                <w:iCs/>
+                <w:sz w:val="28"/>
+                <w:szCs w:val="28"/>
+                <w:highlight w:val="yellow"/>
+                <w:lang w:bidi="ar-AE"/>
+              </w:rPr>
+            </m:ctrlPr>
+          </m:sSupPr>
+          <m:e>
+            <m:r>
+              <m:rPr>
+                <m:sty m:val="bi"/>
+              </m:rPr>
+              <w:rPr>
+                <w:rFonts w:ascii="Cambria Math" w:hAnsi="Cambria Math" w:cs="Times New Roman"/>
+                <w:sz w:val="28"/>
+                <w:szCs w:val="28"/>
+                <w:highlight w:val="yellow"/>
+                <w:lang w:bidi="ar-AE"/>
+              </w:rPr>
+              <m:t>n</m:t>
+            </m:r>
+          </m:e>
+          <m:sup>
+            <m:r>
+              <m:rPr>
+                <m:sty m:val="bi"/>
+              </m:rPr>
+              <w:rPr>
+                <w:rFonts w:ascii="Cambria Math" w:hAnsi="Cambria Math" w:cs="Times New Roman"/>
+                <w:sz w:val="28"/>
+                <w:szCs w:val="28"/>
+                <w:highlight w:val="yellow"/>
+                <w:lang w:bidi="ar-AE"/>
+              </w:rPr>
+              <m:t>k</m:t>
+            </m:r>
+          </m:sup>
+        </m:sSup>
+      </m:oMath>
+      <w:r>
+        <w:rPr>
+          <w:rFonts w:ascii="Times New Roman" w:hAnsi="Times New Roman" w:cs="Times New Roman"/>
+          <w:sz w:val="28"/>
+          <w:szCs w:val="28"/>
+          <w:rtl/>
+          <w:lang w:bidi="ar-AE"/>
+        </w:rPr>
+        <w:t>.</w:t>
+      </w:r>
+      <w:r>
+        <w:rPr>
+          <w:rFonts w:ascii="Times New Roman" w:hAnsi="Times New Roman" w:cs="Times New Roman"/>
+          <w:sz w:val="28"/>
+          <w:szCs w:val="28"/>
+        </w:rPr>
+        <w:t xml:space="preserve"> Mas </w:t>
+      </w:r>
+      <w:r>
+        <w:rPr>
+          <w:rFonts w:ascii="Times New Roman" w:hAnsi="Times New Roman" w:cs="Times New Roman"/>
+          <w:b/>
+          <w:bCs/>
+          <w:sz w:val="28"/>
+          <w:szCs w:val="28"/>
+        </w:rPr>
+        <w:t>não é o Teorema Mestre completo</w:t>
+      </w:r>
+      <w:r>
+        <w:rPr>
+          <w:rFonts w:ascii="Times New Roman" w:hAnsi="Times New Roman" w:cs="Times New Roman"/>
+          <w:sz w:val="28"/>
+          <w:szCs w:val="28"/>
+        </w:rPr>
+        <w:t xml:space="preserve">, apenas um </w:t>
+      </w:r>
+      <w:r>
+        <w:rPr>
+          <w:rFonts w:ascii="Times New Roman" w:hAnsi="Times New Roman" w:cs="Times New Roman"/>
+          <w:b/>
+          <w:bCs/>
+          <w:color w:val="EE0000"/>
+          <w:sz w:val="28"/>
+          <w:szCs w:val="28"/>
+        </w:rPr>
+        <w:t>caso particular</w:t>
+      </w:r>
+      <w:r>
+        <w:rPr>
+          <w:rFonts w:ascii="Times New Roman" w:hAnsi="Times New Roman" w:cs="Times New Roman"/>
+          <w:sz w:val="28"/>
+          <w:szCs w:val="28"/>
+          <w:rtl/>
+          <w:lang w:bidi="ar-AE"/>
+        </w:rPr>
+        <w:t>.</w:t>
+      </w:r>
+    </w:p>
+    <w:p>
+      <w:pPr>
+        <w:rPr>
+          <w:rFonts w:ascii="Times New Roman" w:hAnsi="Times New Roman" w:cs="Times New Roman"/>
+          <w:sz w:val="28"/>
+          <w:szCs w:val="28"/>
+        </w:rPr>
+      </w:pPr>
+    </w:p>
+    <w:p>
+      <w:pPr>
+        <w:rPr>
+          <w:rFonts w:ascii="Times New Roman" w:hAnsi="Times New Roman" w:cs="Times New Roman"/>
+          <w:sz w:val="28"/>
+          <w:szCs w:val="28"/>
+        </w:rPr>
+      </w:pPr>
+      <w:r>
+        <w:rPr>
+          <w:rFonts w:ascii="Times New Roman" w:hAnsi="Times New Roman" w:cs="Times New Roman"/>
+          <w:b/>
+          <w:bCs/>
+          <w:i/>
+          <w:iCs/>
+          <w:sz w:val="28"/>
+          <w:szCs w:val="28"/>
+        </w:rPr>
+        <w:tab/>
+      </w:r>
+      <w:r>
+        <w:rPr>
+          <w:rFonts w:ascii="Times New Roman" w:hAnsi="Times New Roman" w:cs="Times New Roman"/>
+          <w:b/>
+          <w:bCs/>
+          <w:sz w:val="28"/>
+          <w:szCs w:val="28"/>
+        </w:rPr>
+        <w:t xml:space="preserve"> Critério de comparação é entre </w:t>
+      </w:r>
+      <m:oMath>
+        <m:r>
+          <m:rPr>
+            <m:sty m:val="bi"/>
+          </m:rPr>
+          <w:rPr>
+            <w:rFonts w:ascii="Cambria Math" w:hAnsi="Cambria Math" w:cs="Times New Roman"/>
+            <w:sz w:val="28"/>
+            <w:szCs w:val="28"/>
+          </w:rPr>
+          <m:t>f</m:t>
+        </m:r>
+        <m:d>
+          <m:dPr>
+            <m:ctrlPr>
+              <w:rPr>
+                <w:rFonts w:ascii="Cambria Math" w:hAnsi="Cambria Math" w:cs="Times New Roman"/>
+                <w:b/>
+                <w:bCs/>
+                <w:i/>
+                <w:iCs/>
+                <w:sz w:val="28"/>
+                <w:szCs w:val="28"/>
+              </w:rPr>
+            </m:ctrlPr>
+          </m:dPr>
+          <m:e>
+            <m:r>
+              <m:rPr>
+                <m:sty m:val="bi"/>
+              </m:rPr>
+              <w:rPr>
+                <w:rFonts w:ascii="Cambria Math" w:hAnsi="Cambria Math" w:cs="Times New Roman"/>
+                <w:sz w:val="28"/>
+                <w:szCs w:val="28"/>
+              </w:rPr>
+              <m:t>n</m:t>
+            </m:r>
+          </m:e>
+        </m:d>
+      </m:oMath>
+      <w:r>
+        <w:rPr>
+          <w:rFonts w:ascii="Times New Roman" w:hAnsi="Times New Roman" w:cs="Times New Roman"/>
+          <w:b/>
+          <w:bCs/>
+          <w:sz w:val="28"/>
+          <w:szCs w:val="28"/>
+        </w:rPr>
+        <w:t xml:space="preserve"> e n</w:t>
+      </w:r>
+      <w:proofErr w:type="spellStart"/>
+      <w:r>
+        <w:rPr>
+          <w:rFonts w:ascii="Times New Roman" w:hAnsi="Times New Roman" w:cs="Times New Roman"/>
+          <w:b/>
+          <w:bCs/>
+          <w:sz w:val="28"/>
+          <w:szCs w:val="28"/>
+          <w:vertAlign w:val="superscript"/>
+        </w:rPr>
+        <w:t>log</w:t>
+      </w:r>
+      <w:r>
+        <w:rPr>
+          <w:rFonts w:ascii="Times New Roman" w:hAnsi="Times New Roman" w:cs="Times New Roman"/>
+          <w:b/>
+          <w:bCs/>
+          <w:sz w:val="28"/>
+          <w:szCs w:val="28"/>
+          <w:vertAlign w:val="subscript"/>
+        </w:rPr>
+        <w:t>b</w:t>
+      </w:r>
+      <w:r>
+        <w:rPr>
+          <w:rFonts w:ascii="Times New Roman" w:hAnsi="Times New Roman" w:cs="Times New Roman"/>
+          <w:b/>
+          <w:bCs/>
+          <w:sz w:val="28"/>
+          <w:szCs w:val="28"/>
+          <w:vertAlign w:val="superscript"/>
+        </w:rPr>
+        <w:t>a</w:t>
+      </w:r>
+      <w:proofErr w:type="spellEnd"/>
+    </w:p>
+    <w:tbl>
+      <w:tblPr>
+        <w:tblW w:w="8536" w:type="dxa"/>
+        <w:tblCellMar>
+          <w:left w:w="0" w:type="dxa"/>
+          <w:right w:w="0" w:type="dxa"/>
+        </w:tblCellMar>
+        <w:tblLook w:val="0600" w:firstRow="0" w:lastRow="0" w:firstColumn="0" w:lastColumn="0" w:noHBand="1" w:noVBand="1"/>
+      </w:tblPr>
+      <w:tblGrid>
+        <w:gridCol w:w="881"/>
+        <w:gridCol w:w="2706"/>
+        <w:gridCol w:w="2220"/>
+        <w:gridCol w:w="2729"/>
+      </w:tblGrid>
+      <w:tr>
+        <w:tc>
+          <w:tcPr>
+            <w:tcW w:w="881" w:type="dxa"/>
+            <w:tcBorders>
+              <w:top w:val="single" w:sz="6" w:space="0" w:color="4A7EBB"/>
+              <w:left w:val="single" w:sz="6" w:space="0" w:color="4A7EBB"/>
+              <w:bottom w:val="single" w:sz="6" w:space="0" w:color="4A7EBB"/>
+              <w:right w:val="single" w:sz="6" w:space="0" w:color="4A7EBB"/>
+            </w:tcBorders>
+            <w:tcMar>
+              <w:top w:w="72" w:type="dxa"/>
+              <w:left w:w="144" w:type="dxa"/>
+              <w:bottom w:w="72" w:type="dxa"/>
+              <w:right w:w="144" w:type="dxa"/>
+            </w:tcMar>
+            <w:vAlign w:val="center"/>
+            <w:hideMark/>
+          </w:tcPr>
+          <w:p>
+            <w:pPr>
+              <w:rPr>
+                <w:rFonts w:ascii="Times New Roman" w:hAnsi="Times New Roman" w:cs="Times New Roman"/>
+                <w:sz w:val="28"/>
+                <w:szCs w:val="28"/>
+              </w:rPr>
+            </w:pPr>
+            <w:r>
+              <w:rPr>
+                <w:rFonts w:ascii="Times New Roman" w:hAnsi="Times New Roman" w:cs="Times New Roman"/>
+                <w:b/>
+                <w:bCs/>
+                <w:sz w:val="28"/>
+                <w:szCs w:val="28"/>
+              </w:rPr>
+              <w:t>Caso</w:t>
+            </w:r>
+          </w:p>
+        </w:tc>
+        <w:tc>
+          <w:tcPr>
+            <w:tcW w:w="2706" w:type="dxa"/>
+            <w:tcBorders>
+              <w:top w:val="single" w:sz="6" w:space="0" w:color="4A7EBB"/>
+              <w:left w:val="single" w:sz="6" w:space="0" w:color="4A7EBB"/>
+              <w:bottom w:val="single" w:sz="6" w:space="0" w:color="4A7EBB"/>
+              <w:right w:val="single" w:sz="6" w:space="0" w:color="4A7EBB"/>
+            </w:tcBorders>
+            <w:tcMar>
+              <w:top w:w="72" w:type="dxa"/>
+              <w:left w:w="144" w:type="dxa"/>
+              <w:bottom w:w="72" w:type="dxa"/>
+              <w:right w:w="144" w:type="dxa"/>
+            </w:tcMar>
+            <w:vAlign w:val="center"/>
+            <w:hideMark/>
+          </w:tcPr>
+          <w:p>
+            <w:pPr>
+              <w:rPr>
+                <w:rFonts w:ascii="Times New Roman" w:hAnsi="Times New Roman" w:cs="Times New Roman"/>
+                <w:sz w:val="28"/>
+                <w:szCs w:val="28"/>
+              </w:rPr>
+            </w:pPr>
+            <w:r>
+              <w:rPr>
+                <w:rFonts w:ascii="Times New Roman" w:hAnsi="Times New Roman" w:cs="Times New Roman"/>
+                <w:b/>
+                <w:bCs/>
+                <w:sz w:val="28"/>
+                <w:szCs w:val="28"/>
+              </w:rPr>
+              <w:t>Condição sobre f(n)</w:t>
+            </w:r>
+          </w:p>
+        </w:tc>
+        <w:tc>
+          <w:tcPr>
+            <w:tcW w:w="2220" w:type="dxa"/>
+            <w:tcBorders>
+              <w:top w:val="single" w:sz="6" w:space="0" w:color="4A7EBB"/>
+              <w:left w:val="single" w:sz="6" w:space="0" w:color="4A7EBB"/>
+              <w:bottom w:val="single" w:sz="6" w:space="0" w:color="4A7EBB"/>
+              <w:right w:val="single" w:sz="6" w:space="0" w:color="4A7EBB"/>
+            </w:tcBorders>
+            <w:tcMar>
+              <w:top w:w="72" w:type="dxa"/>
+              <w:left w:w="144" w:type="dxa"/>
+              <w:bottom w:w="72" w:type="dxa"/>
+              <w:right w:w="144" w:type="dxa"/>
+            </w:tcMar>
+            <w:vAlign w:val="center"/>
+            <w:hideMark/>
+          </w:tcPr>
+          <w:p>
+            <w:pPr>
+              <w:rPr>
+                <w:rFonts w:ascii="Times New Roman" w:hAnsi="Times New Roman" w:cs="Times New Roman"/>
+                <w:sz w:val="28"/>
+                <w:szCs w:val="28"/>
+              </w:rPr>
+            </w:pPr>
+            <w:r>
+              <w:rPr>
+                <w:rFonts w:ascii="Times New Roman" w:hAnsi="Times New Roman" w:cs="Times New Roman"/>
+                <w:b/>
+                <w:bCs/>
+                <w:sz w:val="28"/>
+                <w:szCs w:val="28"/>
+              </w:rPr>
+              <w:t>Solução T(n)</w:t>
+            </w:r>
+          </w:p>
+        </w:tc>
+        <w:tc>
+          <w:tcPr>
+            <w:tcW w:w="2729" w:type="dxa"/>
+            <w:tcBorders>
+              <w:top w:val="single" w:sz="6" w:space="0" w:color="4A7EBB"/>
+              <w:left w:val="single" w:sz="6" w:space="0" w:color="4A7EBB"/>
+              <w:bottom w:val="single" w:sz="6" w:space="0" w:color="4A7EBB"/>
+              <w:right w:val="single" w:sz="6" w:space="0" w:color="4A7EBB"/>
+            </w:tcBorders>
+            <w:tcMar>
+              <w:top w:w="72" w:type="dxa"/>
+              <w:left w:w="144" w:type="dxa"/>
+              <w:bottom w:w="72" w:type="dxa"/>
+              <w:right w:w="144" w:type="dxa"/>
+            </w:tcMar>
+            <w:vAlign w:val="center"/>
+            <w:hideMark/>
+          </w:tcPr>
+          <w:p>
+            <w:pPr>
+              <w:rPr>
+                <w:rFonts w:ascii="Times New Roman" w:hAnsi="Times New Roman" w:cs="Times New Roman"/>
+                <w:sz w:val="28"/>
+                <w:szCs w:val="28"/>
+              </w:rPr>
+            </w:pPr>
+            <w:r>
+              <w:rPr>
+                <w:rFonts w:ascii="Times New Roman" w:hAnsi="Times New Roman" w:cs="Times New Roman"/>
+                <w:b/>
+                <w:bCs/>
+                <w:sz w:val="28"/>
+                <w:szCs w:val="28"/>
+              </w:rPr>
+              <w:t>Situação</w:t>
+            </w:r>
+          </w:p>
+        </w:tc>
+      </w:tr>
+      <w:tr>
+        <w:tc>
+          <w:tcPr>
+            <w:tcW w:w="881" w:type="dxa"/>
+            <w:tcBorders>
+              <w:top w:val="single" w:sz="6" w:space="0" w:color="4A7EBB"/>
+              <w:left w:val="single" w:sz="6" w:space="0" w:color="4A7EBB"/>
+              <w:bottom w:val="single" w:sz="6" w:space="0" w:color="4A7EBB"/>
+              <w:right w:val="single" w:sz="6" w:space="0" w:color="4A7EBB"/>
+            </w:tcBorders>
+            <w:tcMar>
+              <w:top w:w="72" w:type="dxa"/>
+              <w:left w:w="144" w:type="dxa"/>
+              <w:bottom w:w="72" w:type="dxa"/>
+              <w:right w:w="144" w:type="dxa"/>
+            </w:tcMar>
+            <w:vAlign w:val="center"/>
+            <w:hideMark/>
+          </w:tcPr>
+          <w:p>
+            <w:pPr>
+              <w:rPr>
+                <w:rFonts w:ascii="Times New Roman" w:hAnsi="Times New Roman" w:cs="Times New Roman"/>
+                <w:sz w:val="28"/>
+                <w:szCs w:val="28"/>
+              </w:rPr>
+            </w:pPr>
+            <w:r>
+              <w:rPr>
+                <w:rFonts w:ascii="Times New Roman" w:hAnsi="Times New Roman" w:cs="Times New Roman"/>
+                <w:b/>
+                <w:bCs/>
+                <w:sz w:val="28"/>
+                <w:szCs w:val="28"/>
+              </w:rPr>
+              <w:t>1</w:t>
+            </w:r>
+          </w:p>
+        </w:tc>
+        <w:tc>
+          <w:tcPr>
+            <w:tcW w:w="2706" w:type="dxa"/>
+            <w:tcBorders>
+              <w:top w:val="single" w:sz="6" w:space="0" w:color="4A7EBB"/>
+              <w:left w:val="single" w:sz="6" w:space="0" w:color="4A7EBB"/>
+              <w:bottom w:val="single" w:sz="6" w:space="0" w:color="4A7EBB"/>
+              <w:right w:val="single" w:sz="6" w:space="0" w:color="4A7EBB"/>
+            </w:tcBorders>
+            <w:tcMar>
+              <w:top w:w="72" w:type="dxa"/>
+              <w:left w:w="144" w:type="dxa"/>
+              <w:bottom w:w="72" w:type="dxa"/>
+              <w:right w:w="144" w:type="dxa"/>
+            </w:tcMar>
+            <w:vAlign w:val="center"/>
+            <w:hideMark/>
+          </w:tcPr>
+          <w:p>
+            <w:pPr>
+              <w:rPr>
+                <w:rFonts w:ascii="Times New Roman" w:hAnsi="Times New Roman" w:cs="Times New Roman"/>
+                <w:sz w:val="28"/>
+                <w:szCs w:val="28"/>
+              </w:rPr>
+            </w:pPr>
+            <w:r>
+              <w:rPr>
+                <w:rFonts w:ascii="Times New Roman" w:hAnsi="Times New Roman" w:cs="Times New Roman"/>
+                <w:b/>
+                <w:bCs/>
+                <w:sz w:val="28"/>
+                <w:szCs w:val="28"/>
+              </w:rPr>
+              <w:t xml:space="preserve">f(n) = </w:t>
+            </w:r>
+            <w:proofErr w:type="gramStart"/>
+            <w:r>
+              <w:rPr>
+                <w:rFonts w:ascii="Times New Roman" w:hAnsi="Times New Roman" w:cs="Times New Roman"/>
+                <w:b/>
+                <w:bCs/>
+                <w:sz w:val="28"/>
+                <w:szCs w:val="28"/>
+              </w:rPr>
+              <w:t>O(</w:t>
+            </w:r>
+            <w:proofErr w:type="spellStart"/>
+            <w:proofErr w:type="gramEnd"/>
+            <w:r>
+              <w:rPr>
+                <w:rFonts w:ascii="Times New Roman" w:hAnsi="Times New Roman" w:cs="Times New Roman"/>
+                <w:b/>
+                <w:bCs/>
+                <w:sz w:val="28"/>
+                <w:szCs w:val="28"/>
+              </w:rPr>
+              <w:t>n</w:t>
+            </w:r>
+            <w:r>
+              <w:rPr>
+                <w:rFonts w:ascii="Times New Roman" w:hAnsi="Times New Roman" w:cs="Times New Roman"/>
+                <w:b/>
+                <w:bCs/>
+                <w:sz w:val="28"/>
+                <w:szCs w:val="28"/>
+                <w:vertAlign w:val="superscript"/>
+              </w:rPr>
+              <w:t>log</w:t>
+            </w:r>
+            <w:r>
+              <w:rPr>
+                <w:rFonts w:ascii="Times New Roman" w:hAnsi="Times New Roman" w:cs="Times New Roman"/>
+                <w:b/>
+                <w:bCs/>
+                <w:sz w:val="28"/>
+                <w:szCs w:val="28"/>
+                <w:vertAlign w:val="subscript"/>
+              </w:rPr>
+              <w:t>b</w:t>
+            </w:r>
+            <w:proofErr w:type="spellEnd"/>
+            <w:r>
+              <w:rPr>
+                <w:rFonts w:ascii="Times New Roman" w:hAnsi="Times New Roman" w:cs="Times New Roman"/>
+                <w:b/>
+                <w:bCs/>
+                <w:sz w:val="28"/>
+                <w:szCs w:val="28"/>
+                <w:vertAlign w:val="superscript"/>
+              </w:rPr>
+              <w:t xml:space="preserve"> a - </w:t>
+            </w:r>
+            <w:r>
+              <w:rPr>
+                <w:rFonts w:ascii="Times New Roman" w:hAnsi="Times New Roman" w:cs="Times New Roman"/>
+                <w:sz w:val="28"/>
+                <w:szCs w:val="28"/>
+                <w:vertAlign w:val="superscript"/>
+              </w:rPr>
+              <w:t>ε</w:t>
+            </w:r>
+            <w:r>
+              <w:rPr>
+                <w:rFonts w:ascii="Times New Roman" w:hAnsi="Times New Roman" w:cs="Times New Roman"/>
+                <w:b/>
+                <w:bCs/>
+                <w:sz w:val="28"/>
+                <w:szCs w:val="28"/>
+              </w:rPr>
+              <w:t>)</w:t>
+            </w:r>
+          </w:p>
+        </w:tc>
+        <w:tc>
+          <w:tcPr>
+            <w:tcW w:w="2220" w:type="dxa"/>
+            <w:tcBorders>
+              <w:top w:val="single" w:sz="6" w:space="0" w:color="4A7EBB"/>
+              <w:left w:val="single" w:sz="6" w:space="0" w:color="4A7EBB"/>
+              <w:bottom w:val="single" w:sz="6" w:space="0" w:color="4A7EBB"/>
+              <w:right w:val="single" w:sz="6" w:space="0" w:color="4A7EBB"/>
+            </w:tcBorders>
+            <w:tcMar>
+              <w:top w:w="72" w:type="dxa"/>
+              <w:left w:w="144" w:type="dxa"/>
+              <w:bottom w:w="72" w:type="dxa"/>
+              <w:right w:w="144" w:type="dxa"/>
+            </w:tcMar>
+            <w:vAlign w:val="center"/>
+            <w:hideMark/>
+          </w:tcPr>
+          <w:p>
+            <w:pPr>
+              <w:rPr>
+                <w:rFonts w:ascii="Times New Roman" w:hAnsi="Times New Roman" w:cs="Times New Roman"/>
+                <w:sz w:val="28"/>
+                <w:szCs w:val="28"/>
+              </w:rPr>
+            </w:pPr>
+            <w:r>
+              <w:rPr>
+                <w:rFonts w:ascii="Times New Roman" w:hAnsi="Times New Roman" w:cs="Times New Roman"/>
+                <w:b/>
+                <w:bCs/>
+                <w:sz w:val="28"/>
+                <w:szCs w:val="28"/>
+              </w:rPr>
+              <w:t>Θ</w:t>
+            </w:r>
+            <w:r>
+              <w:rPr>
+                <w:rFonts w:ascii="Times New Roman" w:hAnsi="Times New Roman" w:cs="Times New Roman"/>
+                <w:sz w:val="28"/>
+                <w:szCs w:val="28"/>
+              </w:rPr>
+              <w:t xml:space="preserve"> </w:t>
+            </w:r>
+            <w:r>
+              <w:rPr>
+                <w:rFonts w:ascii="Times New Roman" w:hAnsi="Times New Roman" w:cs="Times New Roman"/>
+                <w:b/>
+                <w:bCs/>
+                <w:sz w:val="28"/>
+                <w:szCs w:val="28"/>
+              </w:rPr>
+              <w:t>(</w:t>
+            </w:r>
+            <w:proofErr w:type="spellStart"/>
+            <w:r>
+              <w:rPr>
+                <w:rFonts w:ascii="Times New Roman" w:hAnsi="Times New Roman" w:cs="Times New Roman"/>
+                <w:b/>
+                <w:bCs/>
+                <w:sz w:val="28"/>
+                <w:szCs w:val="28"/>
+              </w:rPr>
+              <w:t>n</w:t>
+            </w:r>
+            <w:r>
+              <w:rPr>
+                <w:rFonts w:ascii="Times New Roman" w:hAnsi="Times New Roman" w:cs="Times New Roman"/>
+                <w:b/>
+                <w:bCs/>
+                <w:sz w:val="28"/>
+                <w:szCs w:val="28"/>
+                <w:vertAlign w:val="superscript"/>
+              </w:rPr>
+              <w:t>log</w:t>
+            </w:r>
+            <w:r>
+              <w:rPr>
+                <w:rFonts w:ascii="Times New Roman" w:hAnsi="Times New Roman" w:cs="Times New Roman"/>
+                <w:b/>
+                <w:bCs/>
+                <w:sz w:val="28"/>
+                <w:szCs w:val="28"/>
+                <w:vertAlign w:val="subscript"/>
+              </w:rPr>
+              <w:t>b</w:t>
+            </w:r>
+            <w:proofErr w:type="spellEnd"/>
+            <w:r>
+              <w:rPr>
+                <w:rFonts w:ascii="Times New Roman" w:hAnsi="Times New Roman" w:cs="Times New Roman"/>
+                <w:b/>
+                <w:bCs/>
+                <w:sz w:val="28"/>
+                <w:szCs w:val="28"/>
+                <w:vertAlign w:val="superscript"/>
+              </w:rPr>
+              <w:t xml:space="preserve"> a</w:t>
+            </w:r>
+            <w:r>
+              <w:rPr>
+                <w:rFonts w:ascii="Times New Roman" w:hAnsi="Times New Roman" w:cs="Times New Roman"/>
+                <w:b/>
+                <w:bCs/>
+                <w:sz w:val="28"/>
+                <w:szCs w:val="28"/>
+              </w:rPr>
+              <w:t>)</w:t>
+            </w:r>
+          </w:p>
+        </w:tc>
+        <w:tc>
+          <w:tcPr>
+            <w:tcW w:w="2729" w:type="dxa"/>
+            <w:tcBorders>
+              <w:top w:val="single" w:sz="6" w:space="0" w:color="4A7EBB"/>
+              <w:left w:val="single" w:sz="6" w:space="0" w:color="4A7EBB"/>
+              <w:bottom w:val="single" w:sz="6" w:space="0" w:color="4A7EBB"/>
+              <w:right w:val="single" w:sz="6" w:space="0" w:color="4A7EBB"/>
+            </w:tcBorders>
+            <w:tcMar>
+              <w:top w:w="72" w:type="dxa"/>
+              <w:left w:w="144" w:type="dxa"/>
+              <w:bottom w:w="72" w:type="dxa"/>
+              <w:right w:w="144" w:type="dxa"/>
+            </w:tcMar>
+            <w:vAlign w:val="center"/>
+            <w:hideMark/>
+          </w:tcPr>
+          <w:p>
+            <w:pPr>
+              <w:rPr>
+                <w:rFonts w:ascii="Times New Roman" w:hAnsi="Times New Roman" w:cs="Times New Roman"/>
+                <w:sz w:val="28"/>
+                <w:szCs w:val="28"/>
+              </w:rPr>
+            </w:pPr>
+            <w:r>
+              <w:rPr>
+                <w:rFonts w:ascii="Times New Roman" w:hAnsi="Times New Roman" w:cs="Times New Roman"/>
+                <w:b/>
+                <w:bCs/>
+                <w:sz w:val="28"/>
+                <w:szCs w:val="28"/>
+              </w:rPr>
+              <w:t>Recursão domina</w:t>
+            </w:r>
+          </w:p>
+        </w:tc>
+      </w:tr>
+      <w:tr>
+        <w:tc>
+          <w:tcPr>
+            <w:tcW w:w="881" w:type="dxa"/>
+            <w:tcBorders>
+              <w:top w:val="single" w:sz="6" w:space="0" w:color="4A7EBB"/>
+              <w:left w:val="single" w:sz="6" w:space="0" w:color="4A7EBB"/>
+              <w:bottom w:val="single" w:sz="6" w:space="0" w:color="4A7EBB"/>
+              <w:right w:val="single" w:sz="6" w:space="0" w:color="4A7EBB"/>
+            </w:tcBorders>
+            <w:tcMar>
+              <w:top w:w="72" w:type="dxa"/>
+              <w:left w:w="144" w:type="dxa"/>
+              <w:bottom w:w="72" w:type="dxa"/>
+              <w:right w:w="144" w:type="dxa"/>
+            </w:tcMar>
+            <w:vAlign w:val="center"/>
+            <w:hideMark/>
+          </w:tcPr>
+          <w:p>
+            <w:pPr>
+              <w:rPr>
+                <w:rFonts w:ascii="Times New Roman" w:hAnsi="Times New Roman" w:cs="Times New Roman"/>
+                <w:sz w:val="28"/>
+                <w:szCs w:val="28"/>
+              </w:rPr>
+            </w:pPr>
+            <w:r>
+              <w:rPr>
+                <w:rFonts w:ascii="Times New Roman" w:hAnsi="Times New Roman" w:cs="Times New Roman"/>
+                <w:b/>
+                <w:bCs/>
+                <w:sz w:val="28"/>
+                <w:szCs w:val="28"/>
+              </w:rPr>
+              <w:t>2</w:t>
+            </w:r>
+          </w:p>
+        </w:tc>
+        <w:tc>
+          <w:tcPr>
+            <w:tcW w:w="2706" w:type="dxa"/>
+            <w:tcBorders>
+              <w:top w:val="single" w:sz="6" w:space="0" w:color="4A7EBB"/>
+              <w:left w:val="single" w:sz="6" w:space="0" w:color="4A7EBB"/>
+              <w:bottom w:val="single" w:sz="6" w:space="0" w:color="4A7EBB"/>
+              <w:right w:val="single" w:sz="6" w:space="0" w:color="4A7EBB"/>
+            </w:tcBorders>
+            <w:tcMar>
+              <w:top w:w="72" w:type="dxa"/>
+              <w:left w:w="144" w:type="dxa"/>
+              <w:bottom w:w="72" w:type="dxa"/>
+              <w:right w:w="144" w:type="dxa"/>
+            </w:tcMar>
+            <w:vAlign w:val="center"/>
+            <w:hideMark/>
+          </w:tcPr>
+          <w:p>
+            <w:pPr>
+              <w:rPr>
+                <w:rFonts w:ascii="Times New Roman" w:hAnsi="Times New Roman" w:cs="Times New Roman"/>
+                <w:sz w:val="28"/>
+                <w:szCs w:val="28"/>
+              </w:rPr>
+            </w:pPr>
+            <w:r>
+              <w:rPr>
+                <w:rFonts w:ascii="Times New Roman" w:hAnsi="Times New Roman" w:cs="Times New Roman"/>
+                <w:b/>
+                <w:bCs/>
+                <w:sz w:val="28"/>
+                <w:szCs w:val="28"/>
+              </w:rPr>
+              <w:t>f(n) = Θ</w:t>
+            </w:r>
+            <w:r>
+              <w:rPr>
+                <w:rFonts w:ascii="Times New Roman" w:hAnsi="Times New Roman" w:cs="Times New Roman"/>
+                <w:sz w:val="28"/>
+                <w:szCs w:val="28"/>
+              </w:rPr>
+              <w:t xml:space="preserve"> </w:t>
+            </w:r>
+            <w:r>
+              <w:rPr>
+                <w:rFonts w:ascii="Times New Roman" w:hAnsi="Times New Roman" w:cs="Times New Roman"/>
+                <w:b/>
+                <w:bCs/>
+                <w:sz w:val="28"/>
+                <w:szCs w:val="28"/>
+              </w:rPr>
+              <w:t>(</w:t>
+            </w:r>
+            <w:proofErr w:type="spellStart"/>
+            <w:r>
+              <w:rPr>
+                <w:rFonts w:ascii="Times New Roman" w:hAnsi="Times New Roman" w:cs="Times New Roman"/>
+                <w:b/>
+                <w:bCs/>
+                <w:sz w:val="28"/>
+                <w:szCs w:val="28"/>
+              </w:rPr>
+              <w:t>n</w:t>
+            </w:r>
+            <w:r>
+              <w:rPr>
+                <w:rFonts w:ascii="Times New Roman" w:hAnsi="Times New Roman" w:cs="Times New Roman"/>
+                <w:b/>
+                <w:bCs/>
+                <w:sz w:val="28"/>
+                <w:szCs w:val="28"/>
+                <w:vertAlign w:val="superscript"/>
+              </w:rPr>
+              <w:t>log</w:t>
+            </w:r>
+            <w:r>
+              <w:rPr>
+                <w:rFonts w:ascii="Times New Roman" w:hAnsi="Times New Roman" w:cs="Times New Roman"/>
+                <w:b/>
+                <w:bCs/>
+                <w:sz w:val="28"/>
+                <w:szCs w:val="28"/>
+                <w:vertAlign w:val="subscript"/>
+              </w:rPr>
+              <w:t>b</w:t>
+            </w:r>
+            <w:proofErr w:type="spellEnd"/>
+            <w:r>
+              <w:rPr>
+                <w:rFonts w:ascii="Times New Roman" w:hAnsi="Times New Roman" w:cs="Times New Roman"/>
+                <w:b/>
+                <w:bCs/>
+                <w:sz w:val="28"/>
+                <w:szCs w:val="28"/>
+                <w:vertAlign w:val="superscript"/>
+              </w:rPr>
+              <w:t xml:space="preserve"> </w:t>
+            </w:r>
+            <w:proofErr w:type="gramStart"/>
+            <w:r>
+              <w:rPr>
+                <w:rFonts w:ascii="Times New Roman" w:hAnsi="Times New Roman" w:cs="Times New Roman"/>
+                <w:b/>
+                <w:bCs/>
+                <w:sz w:val="28"/>
+                <w:szCs w:val="28"/>
+                <w:vertAlign w:val="superscript"/>
+              </w:rPr>
+              <w:t>a</w:t>
+            </w:r>
+            <w:r>
+              <w:rPr>
+                <w:rFonts w:ascii="Times New Roman" w:hAnsi="Times New Roman" w:cs="Times New Roman"/>
+                <w:b/>
+                <w:bCs/>
+                <w:sz w:val="28"/>
+                <w:szCs w:val="28"/>
+              </w:rPr>
+              <w:t xml:space="preserve"> .</w:t>
+            </w:r>
+            <w:proofErr w:type="gramEnd"/>
+            <w:r>
+              <w:rPr>
+                <w:rFonts w:ascii="Times New Roman" w:hAnsi="Times New Roman" w:cs="Times New Roman"/>
+                <w:b/>
+                <w:bCs/>
+                <w:sz w:val="28"/>
+                <w:szCs w:val="28"/>
+              </w:rPr>
+              <w:t xml:space="preserve"> </w:t>
+            </w:r>
+            <w:proofErr w:type="spellStart"/>
+            <w:r>
+              <w:rPr>
+                <w:rFonts w:ascii="Times New Roman" w:hAnsi="Times New Roman" w:cs="Times New Roman"/>
+                <w:b/>
+                <w:bCs/>
+                <w:sz w:val="28"/>
+                <w:szCs w:val="28"/>
+              </w:rPr>
+              <w:t>log</w:t>
+            </w:r>
+            <w:r>
+              <w:rPr>
+                <w:rFonts w:ascii="Times New Roman" w:hAnsi="Times New Roman" w:cs="Times New Roman"/>
+                <w:b/>
+                <w:bCs/>
+                <w:sz w:val="28"/>
+                <w:szCs w:val="28"/>
+                <w:vertAlign w:val="superscript"/>
+              </w:rPr>
+              <w:t>k</w:t>
+            </w:r>
+            <w:proofErr w:type="spellEnd"/>
+            <w:r>
+              <w:rPr>
+                <w:rFonts w:ascii="Times New Roman" w:hAnsi="Times New Roman" w:cs="Times New Roman"/>
+                <w:b/>
+                <w:bCs/>
+                <w:sz w:val="28"/>
+                <w:szCs w:val="28"/>
+              </w:rPr>
+              <w:t xml:space="preserve"> n)</w:t>
+            </w:r>
+          </w:p>
+        </w:tc>
+        <w:tc>
+          <w:tcPr>
+            <w:tcW w:w="2220" w:type="dxa"/>
+            <w:tcBorders>
+              <w:top w:val="single" w:sz="6" w:space="0" w:color="4A7EBB"/>
+              <w:left w:val="single" w:sz="6" w:space="0" w:color="4A7EBB"/>
+              <w:bottom w:val="single" w:sz="6" w:space="0" w:color="4A7EBB"/>
+              <w:right w:val="single" w:sz="6" w:space="0" w:color="4A7EBB"/>
+            </w:tcBorders>
+            <w:tcMar>
+              <w:top w:w="72" w:type="dxa"/>
+              <w:left w:w="144" w:type="dxa"/>
+              <w:bottom w:w="72" w:type="dxa"/>
+              <w:right w:w="144" w:type="dxa"/>
+            </w:tcMar>
+            <w:vAlign w:val="center"/>
+            <w:hideMark/>
+          </w:tcPr>
+          <w:p>
+            <w:pPr>
+              <w:rPr>
+                <w:rFonts w:ascii="Times New Roman" w:hAnsi="Times New Roman" w:cs="Times New Roman"/>
+                <w:sz w:val="28"/>
+                <w:szCs w:val="28"/>
+              </w:rPr>
+            </w:pPr>
+            <w:r>
+              <w:rPr>
+                <w:rFonts w:ascii="Times New Roman" w:hAnsi="Times New Roman" w:cs="Times New Roman"/>
+                <w:b/>
+                <w:bCs/>
+                <w:sz w:val="28"/>
+                <w:szCs w:val="28"/>
+              </w:rPr>
+              <w:t>Θ (</w:t>
+            </w:r>
+            <w:proofErr w:type="spellStart"/>
+            <w:r>
+              <w:rPr>
+                <w:rFonts w:ascii="Times New Roman" w:hAnsi="Times New Roman" w:cs="Times New Roman"/>
+                <w:b/>
+                <w:bCs/>
+                <w:sz w:val="28"/>
+                <w:szCs w:val="28"/>
+              </w:rPr>
+              <w:t>n</w:t>
+            </w:r>
+            <w:r>
+              <w:rPr>
+                <w:rFonts w:ascii="Times New Roman" w:hAnsi="Times New Roman" w:cs="Times New Roman"/>
+                <w:b/>
+                <w:bCs/>
+                <w:sz w:val="28"/>
+                <w:szCs w:val="28"/>
+                <w:vertAlign w:val="superscript"/>
+              </w:rPr>
+              <w:t>log</w:t>
+            </w:r>
+            <w:r>
+              <w:rPr>
+                <w:rFonts w:ascii="Times New Roman" w:hAnsi="Times New Roman" w:cs="Times New Roman"/>
+                <w:b/>
+                <w:bCs/>
+                <w:sz w:val="28"/>
+                <w:szCs w:val="28"/>
+                <w:vertAlign w:val="subscript"/>
+              </w:rPr>
+              <w:t>b</w:t>
+            </w:r>
+            <w:proofErr w:type="spellEnd"/>
+            <w:r>
+              <w:rPr>
+                <w:rFonts w:ascii="Times New Roman" w:hAnsi="Times New Roman" w:cs="Times New Roman"/>
+                <w:b/>
+                <w:bCs/>
+                <w:sz w:val="28"/>
+                <w:szCs w:val="28"/>
+                <w:vertAlign w:val="superscript"/>
+              </w:rPr>
+              <w:t xml:space="preserve"> </w:t>
+            </w:r>
+            <w:proofErr w:type="gramStart"/>
+            <w:r>
+              <w:rPr>
+                <w:rFonts w:ascii="Times New Roman" w:hAnsi="Times New Roman" w:cs="Times New Roman"/>
+                <w:b/>
+                <w:bCs/>
+                <w:sz w:val="28"/>
+                <w:szCs w:val="28"/>
+                <w:vertAlign w:val="superscript"/>
+              </w:rPr>
+              <w:t>a</w:t>
+            </w:r>
+            <w:r>
+              <w:rPr>
+                <w:rFonts w:ascii="Times New Roman" w:hAnsi="Times New Roman" w:cs="Times New Roman"/>
+                <w:b/>
+                <w:bCs/>
+                <w:sz w:val="28"/>
+                <w:szCs w:val="28"/>
+              </w:rPr>
+              <w:t xml:space="preserve"> .</w:t>
+            </w:r>
+            <w:proofErr w:type="gramEnd"/>
+            <w:r>
+              <w:rPr>
+                <w:rFonts w:ascii="Times New Roman" w:hAnsi="Times New Roman" w:cs="Times New Roman"/>
+                <w:b/>
+                <w:bCs/>
+                <w:sz w:val="28"/>
+                <w:szCs w:val="28"/>
+              </w:rPr>
+              <w:t xml:space="preserve"> log</w:t>
+            </w:r>
+            <w:r>
+              <w:rPr>
+                <w:rFonts w:ascii="Times New Roman" w:hAnsi="Times New Roman" w:cs="Times New Roman"/>
+                <w:b/>
+                <w:bCs/>
+                <w:sz w:val="28"/>
+                <w:szCs w:val="28"/>
+                <w:vertAlign w:val="superscript"/>
+              </w:rPr>
+              <w:t>k+1</w:t>
+            </w:r>
+            <w:r>
+              <w:rPr>
+                <w:rFonts w:ascii="Times New Roman" w:hAnsi="Times New Roman" w:cs="Times New Roman"/>
+                <w:b/>
+                <w:bCs/>
+                <w:sz w:val="28"/>
+                <w:szCs w:val="28"/>
+              </w:rPr>
+              <w:t xml:space="preserve"> n)</w:t>
+            </w:r>
+          </w:p>
+        </w:tc>
+        <w:tc>
+          <w:tcPr>
+            <w:tcW w:w="2729" w:type="dxa"/>
+            <w:tcBorders>
+              <w:top w:val="single" w:sz="6" w:space="0" w:color="4A7EBB"/>
+              <w:left w:val="single" w:sz="6" w:space="0" w:color="4A7EBB"/>
+              <w:bottom w:val="single" w:sz="6" w:space="0" w:color="4A7EBB"/>
+              <w:right w:val="single" w:sz="6" w:space="0" w:color="4A7EBB"/>
+            </w:tcBorders>
+            <w:tcMar>
+              <w:top w:w="72" w:type="dxa"/>
+              <w:left w:w="144" w:type="dxa"/>
+              <w:bottom w:w="72" w:type="dxa"/>
+              <w:right w:w="144" w:type="dxa"/>
+            </w:tcMar>
+            <w:vAlign w:val="center"/>
+            <w:hideMark/>
+          </w:tcPr>
+          <w:p>
+            <w:pPr>
+              <w:rPr>
+                <w:rFonts w:ascii="Times New Roman" w:hAnsi="Times New Roman" w:cs="Times New Roman"/>
+                <w:sz w:val="28"/>
+                <w:szCs w:val="28"/>
+              </w:rPr>
+            </w:pPr>
+            <w:r>
+              <w:rPr>
+                <w:rFonts w:ascii="Times New Roman" w:hAnsi="Times New Roman" w:cs="Times New Roman"/>
+                <w:b/>
+                <w:bCs/>
+                <w:sz w:val="28"/>
+                <w:szCs w:val="28"/>
+              </w:rPr>
+              <w:t>Empate</w:t>
+            </w:r>
+          </w:p>
+        </w:tc>
+      </w:tr>
+      <w:tr>
+        <w:tc>
+          <w:tcPr>
+            <w:tcW w:w="881" w:type="dxa"/>
+            <w:tcBorders>
+              <w:top w:val="single" w:sz="6" w:space="0" w:color="4A7EBB"/>
+              <w:left w:val="single" w:sz="6" w:space="0" w:color="4A7EBB"/>
+              <w:bottom w:val="single" w:sz="6" w:space="0" w:color="4A7EBB"/>
+              <w:right w:val="single" w:sz="6" w:space="0" w:color="4A7EBB"/>
+            </w:tcBorders>
+            <w:tcMar>
+              <w:top w:w="72" w:type="dxa"/>
+              <w:left w:w="144" w:type="dxa"/>
+              <w:bottom w:w="72" w:type="dxa"/>
+              <w:right w:w="144" w:type="dxa"/>
+            </w:tcMar>
+            <w:vAlign w:val="center"/>
+            <w:hideMark/>
+          </w:tcPr>
+          <w:p>
+            <w:pPr>
+              <w:rPr>
+                <w:rFonts w:ascii="Times New Roman" w:hAnsi="Times New Roman" w:cs="Times New Roman"/>
+                <w:sz w:val="28"/>
+                <w:szCs w:val="28"/>
+              </w:rPr>
+            </w:pPr>
+            <w:r>
+              <w:rPr>
+                <w:rFonts w:ascii="Times New Roman" w:hAnsi="Times New Roman" w:cs="Times New Roman"/>
+                <w:b/>
+                <w:bCs/>
+                <w:sz w:val="28"/>
+                <w:szCs w:val="28"/>
+              </w:rPr>
+              <w:t>3</w:t>
+            </w:r>
+          </w:p>
+        </w:tc>
+        <w:tc>
+          <w:tcPr>
+            <w:tcW w:w="2706" w:type="dxa"/>
+            <w:tcBorders>
+              <w:top w:val="single" w:sz="6" w:space="0" w:color="4A7EBB"/>
+              <w:left w:val="single" w:sz="6" w:space="0" w:color="4A7EBB"/>
+              <w:bottom w:val="single" w:sz="6" w:space="0" w:color="4A7EBB"/>
+              <w:right w:val="single" w:sz="6" w:space="0" w:color="4A7EBB"/>
+            </w:tcBorders>
+            <w:tcMar>
+              <w:top w:w="72" w:type="dxa"/>
+              <w:left w:w="144" w:type="dxa"/>
+              <w:bottom w:w="72" w:type="dxa"/>
+              <w:right w:w="144" w:type="dxa"/>
+            </w:tcMar>
+            <w:vAlign w:val="center"/>
+            <w:hideMark/>
+          </w:tcPr>
+          <w:p>
+            <w:pPr>
+              <w:rPr>
+                <w:rFonts w:ascii="Times New Roman" w:hAnsi="Times New Roman" w:cs="Times New Roman"/>
+                <w:sz w:val="28"/>
+                <w:szCs w:val="28"/>
+              </w:rPr>
+            </w:pPr>
+            <w:r>
+              <w:rPr>
+                <w:rFonts w:ascii="Times New Roman" w:hAnsi="Times New Roman" w:cs="Times New Roman"/>
+                <w:b/>
+                <w:bCs/>
+                <w:sz w:val="28"/>
+                <w:szCs w:val="28"/>
+              </w:rPr>
+              <w:t>f(n) = Ω</w:t>
+            </w:r>
+            <w:r>
+              <w:rPr>
+                <w:rFonts w:ascii="Times New Roman" w:hAnsi="Times New Roman" w:cs="Times New Roman"/>
+                <w:sz w:val="28"/>
+                <w:szCs w:val="28"/>
+              </w:rPr>
+              <w:t xml:space="preserve"> </w:t>
+            </w:r>
+            <w:r>
+              <w:rPr>
+                <w:rFonts w:ascii="Times New Roman" w:hAnsi="Times New Roman" w:cs="Times New Roman"/>
+                <w:b/>
+                <w:bCs/>
+                <w:sz w:val="28"/>
+                <w:szCs w:val="28"/>
+              </w:rPr>
+              <w:t>(</w:t>
+            </w:r>
+            <w:proofErr w:type="spellStart"/>
+            <w:r>
+              <w:rPr>
+                <w:rFonts w:ascii="Times New Roman" w:hAnsi="Times New Roman" w:cs="Times New Roman"/>
+                <w:b/>
+                <w:bCs/>
+                <w:sz w:val="28"/>
+                <w:szCs w:val="28"/>
+              </w:rPr>
+              <w:t>n</w:t>
+            </w:r>
+            <w:r>
+              <w:rPr>
+                <w:rFonts w:ascii="Times New Roman" w:hAnsi="Times New Roman" w:cs="Times New Roman"/>
+                <w:b/>
+                <w:bCs/>
+                <w:sz w:val="28"/>
+                <w:szCs w:val="28"/>
+                <w:vertAlign w:val="superscript"/>
+              </w:rPr>
+              <w:t>log</w:t>
+            </w:r>
+            <w:r>
+              <w:rPr>
+                <w:rFonts w:ascii="Times New Roman" w:hAnsi="Times New Roman" w:cs="Times New Roman"/>
+                <w:b/>
+                <w:bCs/>
+                <w:sz w:val="28"/>
+                <w:szCs w:val="28"/>
+                <w:vertAlign w:val="subscript"/>
+              </w:rPr>
+              <w:t>b</w:t>
+            </w:r>
+            <w:proofErr w:type="spellEnd"/>
+            <w:r>
+              <w:rPr>
+                <w:rFonts w:ascii="Times New Roman" w:hAnsi="Times New Roman" w:cs="Times New Roman"/>
+                <w:b/>
+                <w:bCs/>
+                <w:sz w:val="28"/>
+                <w:szCs w:val="28"/>
+                <w:vertAlign w:val="superscript"/>
+              </w:rPr>
+              <w:t xml:space="preserve"> a + </w:t>
+            </w:r>
+            <w:r>
+              <w:rPr>
+                <w:rFonts w:ascii="Times New Roman" w:hAnsi="Times New Roman" w:cs="Times New Roman"/>
+                <w:sz w:val="28"/>
+                <w:szCs w:val="28"/>
+                <w:vertAlign w:val="superscript"/>
+              </w:rPr>
+              <w:t>ε</w:t>
+            </w:r>
+            <w:r>
+              <w:rPr>
+                <w:rFonts w:ascii="Times New Roman" w:hAnsi="Times New Roman" w:cs="Times New Roman"/>
+                <w:b/>
+                <w:bCs/>
+                <w:sz w:val="28"/>
+                <w:szCs w:val="28"/>
+              </w:rPr>
+              <w:t>), reg.</w:t>
+            </w:r>
+          </w:p>
+        </w:tc>
+        <w:tc>
+          <w:tcPr>
+            <w:tcW w:w="2220" w:type="dxa"/>
+            <w:tcBorders>
+              <w:top w:val="single" w:sz="6" w:space="0" w:color="4A7EBB"/>
+              <w:left w:val="single" w:sz="6" w:space="0" w:color="4A7EBB"/>
+              <w:bottom w:val="single" w:sz="6" w:space="0" w:color="4A7EBB"/>
+              <w:right w:val="single" w:sz="6" w:space="0" w:color="4A7EBB"/>
+            </w:tcBorders>
+            <w:tcMar>
+              <w:top w:w="72" w:type="dxa"/>
+              <w:left w:w="144" w:type="dxa"/>
+              <w:bottom w:w="72" w:type="dxa"/>
+              <w:right w:w="144" w:type="dxa"/>
+            </w:tcMar>
+            <w:vAlign w:val="center"/>
+            <w:hideMark/>
+          </w:tcPr>
+          <w:p>
+            <w:pPr>
+              <w:rPr>
+                <w:rFonts w:ascii="Times New Roman" w:hAnsi="Times New Roman" w:cs="Times New Roman"/>
+                <w:sz w:val="28"/>
+                <w:szCs w:val="28"/>
+              </w:rPr>
+            </w:pPr>
+            <w:r>
+              <w:rPr>
+                <w:rFonts w:ascii="Times New Roman" w:hAnsi="Times New Roman" w:cs="Times New Roman"/>
+                <w:b/>
+                <w:bCs/>
+                <w:sz w:val="28"/>
+                <w:szCs w:val="28"/>
+              </w:rPr>
+              <w:t>Θ</w:t>
+            </w:r>
+            <w:r>
+              <w:rPr>
+                <w:rFonts w:ascii="Times New Roman" w:hAnsi="Times New Roman" w:cs="Times New Roman"/>
+                <w:sz w:val="28"/>
+                <w:szCs w:val="28"/>
+              </w:rPr>
+              <w:t xml:space="preserve"> </w:t>
+            </w:r>
+            <w:r>
+              <w:rPr>
+                <w:rFonts w:ascii="Times New Roman" w:hAnsi="Times New Roman" w:cs="Times New Roman"/>
+                <w:b/>
+                <w:bCs/>
+                <w:sz w:val="28"/>
+                <w:szCs w:val="28"/>
+              </w:rPr>
+              <w:t>(f(n))</w:t>
+            </w:r>
+          </w:p>
+        </w:tc>
+        <w:tc>
+          <w:tcPr>
+            <w:tcW w:w="2729" w:type="dxa"/>
+            <w:tcBorders>
+              <w:top w:val="single" w:sz="6" w:space="0" w:color="4A7EBB"/>
+              <w:left w:val="single" w:sz="6" w:space="0" w:color="4A7EBB"/>
+              <w:bottom w:val="single" w:sz="6" w:space="0" w:color="4A7EBB"/>
+              <w:right w:val="single" w:sz="6" w:space="0" w:color="4A7EBB"/>
+            </w:tcBorders>
+            <w:tcMar>
+              <w:top w:w="72" w:type="dxa"/>
+              <w:left w:w="144" w:type="dxa"/>
+              <w:bottom w:w="72" w:type="dxa"/>
+              <w:right w:w="144" w:type="dxa"/>
+            </w:tcMar>
+            <w:vAlign w:val="center"/>
+            <w:hideMark/>
+          </w:tcPr>
+          <w:p>
+            <w:pPr>
+              <w:rPr>
+                <w:rFonts w:ascii="Times New Roman" w:hAnsi="Times New Roman" w:cs="Times New Roman"/>
+                <w:sz w:val="28"/>
+                <w:szCs w:val="28"/>
+              </w:rPr>
+            </w:pPr>
+            <w:r>
+              <w:rPr>
+                <w:rFonts w:ascii="Times New Roman" w:hAnsi="Times New Roman" w:cs="Times New Roman"/>
+                <w:b/>
+                <w:bCs/>
+                <w:sz w:val="28"/>
+                <w:szCs w:val="28"/>
+              </w:rPr>
+              <w:t>Termo externo domina</w:t>
+            </w:r>
+          </w:p>
+        </w:tc>
+      </w:tr>
+    </w:tbl>
+    <w:p>
+      <w:pPr>
+        <w:rPr>
+          <w:rFonts w:ascii="Times New Roman" w:hAnsi="Times New Roman" w:cs="Times New Roman"/>
+          <w:sz w:val="28"/>
+          <w:szCs w:val="28"/>
+        </w:rPr>
+      </w:pPr>
+    </w:p>
+    <w:p>
+      <w:pPr>
+        <w:rPr>
+          <w:rFonts w:ascii="Times New Roman" w:hAnsi="Times New Roman" w:cs="Times New Roman"/>
+          <w:sz w:val="28"/>
+          <w:szCs w:val="28"/>
+        </w:rPr>
+      </w:pPr>
+    </w:p>
+    <w:p>
+      <w:pPr>
+        <w:rPr>
+          <w:rFonts w:ascii="Times New Roman" w:hAnsi="Times New Roman" w:cs="Times New Roman"/>
+          <w:sz w:val="28"/>
+          <w:szCs w:val="28"/>
+        </w:rPr>
+      </w:pPr>
+    </w:p>
+    <w:p>
+      <w:pPr>
         <w:shd w:val="clear" w:color="auto" w:fill="BFBFBF" w:themeFill="background1" w:themeFillShade="BF"/>
         <w:jc w:val="center"/>
         <w:rPr>
@@ -307,6 +2621,7 @@
           <w:sz w:val="28"/>
           <w:szCs w:val="28"/>
         </w:rPr>
+        <w:lastRenderedPageBreak/>
         <w:t>Exercício 1 – Aplicação direta do Teorema Mestre</w:t>
       </w:r>
     </w:p>
@@ -385,6 +2700,9 @@
             <m:t>)+n</m:t>
           </m:r>
           <m:r>
+            <m:rPr>
+              <m:sty m:val="p"/>
+            </m:rPr>
             <w:rPr>
               <w:rFonts w:ascii="Times New Roman" w:hAnsi="Times New Roman" w:cs="Times New Roman"/>
               <w:sz w:val="28"/>
@@ -653,14 +2971,6 @@
             </w:rPr>
             <m:t>⁡n</m:t>
           </m:r>
-          <m:r>
-            <w:rPr>
-              <w:rFonts w:ascii="Times New Roman" w:hAnsi="Times New Roman" w:cs="Times New Roman"/>
-              <w:sz w:val="28"/>
-              <w:szCs w:val="28"/>
-            </w:rPr>
-            <w:br/>
-          </m:r>
         </m:oMath>
       </m:oMathPara>
     </w:p>
@@ -762,6 +3072,9 @@
             <m:t>)+n</m:t>
           </m:r>
           <m:r>
+            <m:rPr>
+              <m:sty m:val="p"/>
+            </m:rPr>
             <w:rPr>
               <w:rFonts w:ascii="Times New Roman" w:hAnsi="Times New Roman" w:cs="Times New Roman"/>
               <w:sz w:val="28"/>
@@ -792,7 +3105,6 @@
           <w:sz w:val="28"/>
           <w:szCs w:val="28"/>
         </w:rPr>
-        <w:lastRenderedPageBreak/>
         <w:t>Exercício 5 – Divisão desigual</w:t>
       </w:r>
     </w:p>
@@ -871,6 +3183,9 @@
             <m:t>)+1</m:t>
           </m:r>
           <m:r>
+            <m:rPr>
+              <m:sty m:val="p"/>
+            </m:rPr>
             <w:rPr>
               <w:rFonts w:ascii="Times New Roman" w:hAnsi="Times New Roman" w:cs="Times New Roman"/>
               <w:sz w:val="28"/>
@@ -940,6 +3255,9 @@
             <m:t>T(n)=T(n-1)+1</m:t>
           </m:r>
           <m:r>
+            <m:rPr>
+              <m:sty m:val="p"/>
+            </m:rPr>
             <w:rPr>
               <w:rFonts w:ascii="Times New Roman" w:hAnsi="Times New Roman" w:cs="Times New Roman"/>
               <w:sz w:val="28"/>
@@ -1035,6 +3353,7 @@
               <w:sz w:val="28"/>
               <w:szCs w:val="28"/>
             </w:rPr>
+            <w:lastRenderedPageBreak/>
             <m:t>T(n)=T(</m:t>
           </m:r>
           <m:f>
@@ -1077,6 +3396,9 @@
             <m:t>)+n</m:t>
           </m:r>
           <m:r>
+            <m:rPr>
+              <m:sty m:val="p"/>
+            </m:rPr>
             <w:rPr>
               <w:rFonts w:ascii="Times New Roman" w:hAnsi="Times New Roman" w:cs="Times New Roman"/>
               <w:sz w:val="28"/>
@@ -5262,7 +7584,6 @@
         <w:docPartUnique/>
       </w:docPartObj>
     </w:sdtPr>
-    <w:sdtEndPr/>
     <w:sdtContent>
       <w:p>
         <w:pPr>
@@ -5371,6 +7692,146 @@
 <file path=word/numbering.xml><?xml version="1.0" encoding="utf-8"?>
 <w:numbering xmlns:wpc="http://schemas.microsoft.com/office/word/2010/wordprocessingCanvas" xmlns:cx="http://schemas.microsoft.com/office/drawing/2014/chartex" xmlns:cx1="http://schemas.microsoft.com/office/drawing/2015/9/8/chartex" xmlns:cx2="http://schemas.microsoft.com/office/drawing/2015/10/21/chartex" xmlns:cx3="http://schemas.microsoft.com/office/drawing/2016/5/9/chartex" xmlns:cx4="http://schemas.microsoft.com/office/drawing/2016/5/10/chartex" xmlns:cx5="http://schemas.microsoft.com/office/drawing/2016/5/11/chartex" xmlns:cx6="http://schemas.microsoft.com/office/drawing/2016/5/12/chartex" xmlns:cx7="http://schemas.microsoft.com/office/drawing/2016/5/13/chartex" xmlns:cx8="http://schemas.microsoft.com/office/drawing/2016/5/14/chartex" xmlns:mc="http://schemas.openxmlformats.org/markup-compatibility/2006" xmlns:aink="http://schemas.microsoft.com/office/drawing/2016/ink" xmlns:am3d="http://schemas.microsoft.com/office/drawing/2017/model3d" xmlns:o="urn:schemas-microsoft-com:office:office" xmlns:oel="http://schemas.microsoft.com/office/2019/extlst" xmlns:r="http://schemas.openxmlformats.org/officeDocument/2006/relationships" xmlns:m="http://schemas.openxmlformats.org/officeDocument/2006/math" xmlns:v="urn:schemas-microsoft-com:vml" xmlns:wp14="http://schemas.microsoft.com/office/word/2010/wordprocessingDrawing" xmlns:wp="http://schemas.openxmlformats.org/drawingml/2006/wordprocessingDrawing" xmlns:w10="urn:schemas-microsoft-com:office:word" xmlns:w="http://schemas.openxmlformats.org/wordprocessingml/2006/main" xmlns:w14="http://schemas.microsoft.com/office/word/2010/wordml" xmlns:w15="http://schemas.microsoft.com/office/word/2012/wordml" xmlns:w16cex="http://schemas.microsoft.com/office/word/2018/wordml/cex" xmlns:w16cid="http://schemas.microsoft.com/office/word/2016/wordml/cid" xmlns:w16="http://schemas.microsoft.com/office/word/2018/wordml" xmlns:w16du="http://schemas.microsoft.com/office/word/2023/wordml/word16du" xmlns:w16sdtdh="http://schemas.microsoft.com/office/word/2020/wordml/sdtdatahash" xmlns:w16sdtfl="http://schemas.microsoft.com/office/word/2024/wordml/sdtformatlock" xmlns:w16se="http://schemas.microsoft.com/office/word/2015/wordml/symex" xmlns:wpg="http://schemas.microsoft.com/office/word/2010/wordprocessingGroup" xmlns:wpi="http://schemas.microsoft.com/office/word/2010/wordprocessingInk" xmlns:wne="http://schemas.microsoft.com/office/word/2006/wordml" xmlns:wps="http://schemas.microsoft.com/office/word/2010/wordprocessingShape" mc:Ignorable="w14 w15 w16se w16cid w16 w16cex w16sdtdh w16sdtfl w16du wp14">
   <w:abstractNum w:abstractNumId="0" w15:restartNumberingAfterBreak="0">
+    <w:nsid w:val="11797F1A"/>
+    <w:multiLevelType w:val="hybridMultilevel"/>
+    <w:tmpl w:val="BCA6E612"/>
+    <w:lvl w:ilvl="0" w:tplc="E2F0CBD0">
+      <w:start w:val="1"/>
+      <w:numFmt w:val="bullet"/>
+      <w:lvlText w:val="•"/>
+      <w:lvlJc w:val="left"/>
+      <w:pPr>
+        <w:tabs>
+          <w:tab w:val="num" w:pos="720"/>
+        </w:tabs>
+        <w:ind w:left="720" w:hanging="360"/>
+      </w:pPr>
+      <w:rPr>
+        <w:rFonts w:ascii="Arial" w:hAnsi="Arial" w:hint="default"/>
+      </w:rPr>
+    </w:lvl>
+    <w:lvl w:ilvl="1" w:tplc="814A6D90" w:tentative="1">
+      <w:start w:val="1"/>
+      <w:numFmt w:val="bullet"/>
+      <w:lvlText w:val="•"/>
+      <w:lvlJc w:val="left"/>
+      <w:pPr>
+        <w:tabs>
+          <w:tab w:val="num" w:pos="1440"/>
+        </w:tabs>
+        <w:ind w:left="1440" w:hanging="360"/>
+      </w:pPr>
+      <w:rPr>
+        <w:rFonts w:ascii="Arial" w:hAnsi="Arial" w:hint="default"/>
+      </w:rPr>
+    </w:lvl>
+    <w:lvl w:ilvl="2" w:tplc="AEC8E5DA" w:tentative="1">
+      <w:start w:val="1"/>
+      <w:numFmt w:val="bullet"/>
+      <w:lvlText w:val="•"/>
+      <w:lvlJc w:val="left"/>
+      <w:pPr>
+        <w:tabs>
+          <w:tab w:val="num" w:pos="2160"/>
+        </w:tabs>
+        <w:ind w:left="2160" w:hanging="360"/>
+      </w:pPr>
+      <w:rPr>
+        <w:rFonts w:ascii="Arial" w:hAnsi="Arial" w:hint="default"/>
+      </w:rPr>
+    </w:lvl>
+    <w:lvl w:ilvl="3" w:tplc="9AFEB084" w:tentative="1">
+      <w:start w:val="1"/>
+      <w:numFmt w:val="bullet"/>
+      <w:lvlText w:val="•"/>
+      <w:lvlJc w:val="left"/>
+      <w:pPr>
+        <w:tabs>
+          <w:tab w:val="num" w:pos="2880"/>
+        </w:tabs>
+        <w:ind w:left="2880" w:hanging="360"/>
+      </w:pPr>
+      <w:rPr>
+        <w:rFonts w:ascii="Arial" w:hAnsi="Arial" w:hint="default"/>
+      </w:rPr>
+    </w:lvl>
+    <w:lvl w:ilvl="4" w:tplc="6E3213B2" w:tentative="1">
+      <w:start w:val="1"/>
+      <w:numFmt w:val="bullet"/>
+      <w:lvlText w:val="•"/>
+      <w:lvlJc w:val="left"/>
+      <w:pPr>
+        <w:tabs>
+          <w:tab w:val="num" w:pos="3600"/>
+        </w:tabs>
+        <w:ind w:left="3600" w:hanging="360"/>
+      </w:pPr>
+      <w:rPr>
+        <w:rFonts w:ascii="Arial" w:hAnsi="Arial" w:hint="default"/>
+      </w:rPr>
+    </w:lvl>
+    <w:lvl w:ilvl="5" w:tplc="D0BE8418" w:tentative="1">
+      <w:start w:val="1"/>
+      <w:numFmt w:val="bullet"/>
+      <w:lvlText w:val="•"/>
+      <w:lvlJc w:val="left"/>
+      <w:pPr>
+        <w:tabs>
+          <w:tab w:val="num" w:pos="4320"/>
+        </w:tabs>
+        <w:ind w:left="4320" w:hanging="360"/>
+      </w:pPr>
+      <w:rPr>
+        <w:rFonts w:ascii="Arial" w:hAnsi="Arial" w:hint="default"/>
+      </w:rPr>
+    </w:lvl>
+    <w:lvl w:ilvl="6" w:tplc="18EEEC1C" w:tentative="1">
+      <w:start w:val="1"/>
+      <w:numFmt w:val="bullet"/>
+      <w:lvlText w:val="•"/>
+      <w:lvlJc w:val="left"/>
+      <w:pPr>
+        <w:tabs>
+          <w:tab w:val="num" w:pos="5040"/>
+        </w:tabs>
+        <w:ind w:left="5040" w:hanging="360"/>
+      </w:pPr>
+      <w:rPr>
+        <w:rFonts w:ascii="Arial" w:hAnsi="Arial" w:hint="default"/>
+      </w:rPr>
+    </w:lvl>
+    <w:lvl w:ilvl="7" w:tplc="6C3C926C" w:tentative="1">
+      <w:start w:val="1"/>
+      <w:numFmt w:val="bullet"/>
+      <w:lvlText w:val="•"/>
+      <w:lvlJc w:val="left"/>
+      <w:pPr>
+        <w:tabs>
+          <w:tab w:val="num" w:pos="5760"/>
+        </w:tabs>
+        <w:ind w:left="5760" w:hanging="360"/>
+      </w:pPr>
+      <w:rPr>
+        <w:rFonts w:ascii="Arial" w:hAnsi="Arial" w:hint="default"/>
+      </w:rPr>
+    </w:lvl>
+    <w:lvl w:ilvl="8" w:tplc="E7A439A4" w:tentative="1">
+      <w:start w:val="1"/>
+      <w:numFmt w:val="bullet"/>
+      <w:lvlText w:val="•"/>
+      <w:lvlJc w:val="left"/>
+      <w:pPr>
+        <w:tabs>
+          <w:tab w:val="num" w:pos="6480"/>
+        </w:tabs>
+        <w:ind w:left="6480" w:hanging="360"/>
+      </w:pPr>
+      <w:rPr>
+        <w:rFonts w:ascii="Arial" w:hAnsi="Arial" w:hint="default"/>
+      </w:rPr>
+    </w:lvl>
+  </w:abstractNum>
+  <w:abstractNum w:abstractNumId="1" w15:restartNumberingAfterBreak="0">
     <w:nsid w:val="1AB67981"/>
     <w:multiLevelType w:val="multilevel"/>
     <w:tmpl w:val="1FCAC8EA"/>
@@ -5519,7 +7980,7 @@
       </w:rPr>
     </w:lvl>
   </w:abstractNum>
-  <w:abstractNum w:abstractNumId="1" w15:restartNumberingAfterBreak="0">
+  <w:abstractNum w:abstractNumId="2" w15:restartNumberingAfterBreak="0">
     <w:nsid w:val="4CA05731"/>
     <w:multiLevelType w:val="multilevel"/>
     <w:tmpl w:val="7CA43ACC"/>
@@ -5668,7 +8129,7 @@
       </w:rPr>
     </w:lvl>
   </w:abstractNum>
-  <w:abstractNum w:abstractNumId="2" w15:restartNumberingAfterBreak="0">
+  <w:abstractNum w:abstractNumId="3" w15:restartNumberingAfterBreak="0">
     <w:nsid w:val="540929F2"/>
     <w:multiLevelType w:val="multilevel"/>
     <w:tmpl w:val="D332CE04"/>
@@ -5813,7 +8274,7 @@
       </w:rPr>
     </w:lvl>
   </w:abstractNum>
-  <w:abstractNum w:abstractNumId="3" w15:restartNumberingAfterBreak="0">
+  <w:abstractNum w:abstractNumId="4" w15:restartNumberingAfterBreak="0">
     <w:nsid w:val="5B2971C2"/>
     <w:multiLevelType w:val="multilevel"/>
     <w:tmpl w:val="FFC4C012"/>
@@ -5958,7 +8419,7 @@
       </w:rPr>
     </w:lvl>
   </w:abstractNum>
-  <w:abstractNum w:abstractNumId="4" w15:restartNumberingAfterBreak="0">
+  <w:abstractNum w:abstractNumId="5" w15:restartNumberingAfterBreak="0">
     <w:nsid w:val="64CE118D"/>
     <w:multiLevelType w:val="multilevel"/>
     <w:tmpl w:val="7CDA4444"/>
@@ -6107,7 +8568,7 @@
       </w:rPr>
     </w:lvl>
   </w:abstractNum>
-  <w:abstractNum w:abstractNumId="5" w15:restartNumberingAfterBreak="0">
+  <w:abstractNum w:abstractNumId="6" w15:restartNumberingAfterBreak="0">
     <w:nsid w:val="6DF10974"/>
     <w:multiLevelType w:val="multilevel"/>
     <w:tmpl w:val="A0A08F4A"/>
@@ -6127,7 +8588,7 @@
         <w:sz w:val="20"/>
       </w:rPr>
     </w:lvl>
-    <w:lvl w:ilvl="1" w:tentative="1">
+    <w:lvl w:ilvl="1">
       <w:start w:val="1"/>
       <w:numFmt w:val="bullet"/>
       <w:lvlText w:val="o"/>
@@ -6143,7 +8604,7 @@
         <w:sz w:val="20"/>
       </w:rPr>
     </w:lvl>
-    <w:lvl w:ilvl="2" w:tentative="1">
+    <w:lvl w:ilvl="2">
       <w:start w:val="1"/>
       <w:numFmt w:val="bullet"/>
       <w:lvlText w:val=""/>
@@ -6159,7 +8620,7 @@
         <w:sz w:val="20"/>
       </w:rPr>
     </w:lvl>
-    <w:lvl w:ilvl="3" w:tentative="1">
+    <w:lvl w:ilvl="3">
       <w:start w:val="1"/>
       <w:numFmt w:val="bullet"/>
       <w:lvlText w:val=""/>
@@ -6257,13 +8718,13 @@
     </w:lvl>
   </w:abstractNum>
   <w:num w:numId="1" w16cid:durableId="1000811990">
-    <w:abstractNumId w:val="5"/>
+    <w:abstractNumId w:val="6"/>
   </w:num>
   <w:num w:numId="2" w16cid:durableId="985747024">
-    <w:abstractNumId w:val="0"/>
+    <w:abstractNumId w:val="1"/>
   </w:num>
   <w:num w:numId="3" w16cid:durableId="621109282">
-    <w:abstractNumId w:val="0"/>
+    <w:abstractNumId w:val="1"/>
     <w:lvlOverride w:ilvl="1">
       <w:lvl w:ilvl="1">
         <w:numFmt w:val="decimal"/>
@@ -6273,16 +8734,19 @@
     </w:lvlOverride>
   </w:num>
   <w:num w:numId="4" w16cid:durableId="1556505342">
+    <w:abstractNumId w:val="4"/>
+  </w:num>
+  <w:num w:numId="5" w16cid:durableId="1062945444">
+    <w:abstractNumId w:val="2"/>
+  </w:num>
+  <w:num w:numId="6" w16cid:durableId="1650864356">
     <w:abstractNumId w:val="3"/>
   </w:num>
-  <w:num w:numId="5" w16cid:durableId="1062945444">
-    <w:abstractNumId w:val="1"/>
+  <w:num w:numId="7" w16cid:durableId="247423764">
+    <w:abstractNumId w:val="5"/>
   </w:num>
-  <w:num w:numId="6" w16cid:durableId="1650864356">
-    <w:abstractNumId w:val="2"/>
-  </w:num>
-  <w:num w:numId="7" w16cid:durableId="247423764">
-    <w:abstractNumId w:val="4"/>
+  <w:num w:numId="8" w16cid:durableId="1477650142">
+    <w:abstractNumId w:val="0"/>
   </w:num>
 </w:numbering>
 </file>
@@ -6890,7 +9354,6 @@
   <w:style w:type="character" w:default="1" w:styleId="Fontepargpadro">
     <w:name w:val="Default Paragraph Font"/>
     <w:uiPriority w:val="1"/>
-    <w:semiHidden/>
     <w:unhideWhenUsed/>
   </w:style>
   <w:style w:type="table" w:default="1" w:styleId="Tabelanormal">

</xml_diff>